<commit_message>
Updated block diagram in project book.
</commit_message>
<xml_diff>
--- a/ProjectDocuments/ProjectBook.docx
+++ b/ProjectDocuments/ProjectBook.docx
@@ -1,6 +1,6 @@
 
 <file path=word/document.xml><?xml version="1.0" encoding="utf-8"?>
-<w:document xmlns:wpc="http://schemas.microsoft.com/office/word/2010/wordprocessingCanvas" xmlns:cx="http://schemas.microsoft.com/office/drawing/2014/chartex" xmlns:mc="http://schemas.openxmlformats.org/markup-compatibility/2006" xmlns:o="urn:schemas-microsoft-com:office:office" xmlns:r="http://schemas.openxmlformats.org/officeDocument/2006/relationships" xmlns:m="http://schemas.openxmlformats.org/officeDocument/2006/math" xmlns:v="urn:schemas-microsoft-com:vml" xmlns:wp14="http://schemas.microsoft.com/office/word/2010/wordprocessingDrawing" xmlns:wp="http://schemas.openxmlformats.org/drawingml/2006/wordprocessingDrawing" xmlns:w10="urn:schemas-microsoft-com:office:word" xmlns:w="http://schemas.openxmlformats.org/wordprocessingml/2006/main" xmlns:w14="http://schemas.microsoft.com/office/word/2010/wordml" xmlns:w15="http://schemas.microsoft.com/office/word/2012/wordml" xmlns:w16se="http://schemas.microsoft.com/office/word/2015/wordml/symex" xmlns:wpg="http://schemas.microsoft.com/office/word/2010/wordprocessingGroup" xmlns:wpi="http://schemas.microsoft.com/office/word/2010/wordprocessingInk" xmlns:wne="http://schemas.microsoft.com/office/word/2006/wordml" xmlns:wps="http://schemas.microsoft.com/office/word/2010/wordprocessingShape" mc:Ignorable="w14 w15 w16se wp14">
+<w:document xmlns:wpc="http://schemas.microsoft.com/office/word/2010/wordprocessingCanvas" xmlns:cx="http://schemas.microsoft.com/office/drawing/2014/chartex" xmlns:cx1="http://schemas.microsoft.com/office/drawing/2015/9/8/chartex" xmlns:cx2="http://schemas.microsoft.com/office/drawing/2015/10/21/chartex" xmlns:cx3="http://schemas.microsoft.com/office/drawing/2016/5/9/chartex" xmlns:cx4="http://schemas.microsoft.com/office/drawing/2016/5/10/chartex" xmlns:cx5="http://schemas.microsoft.com/office/drawing/2016/5/11/chartex" xmlns:cx6="http://schemas.microsoft.com/office/drawing/2016/5/12/chartex" xmlns:cx7="http://schemas.microsoft.com/office/drawing/2016/5/13/chartex" xmlns:cx8="http://schemas.microsoft.com/office/drawing/2016/5/14/chartex" xmlns:mc="http://schemas.openxmlformats.org/markup-compatibility/2006" xmlns:aink="http://schemas.microsoft.com/office/drawing/2016/ink" xmlns:am3d="http://schemas.microsoft.com/office/drawing/2017/model3d" xmlns:o="urn:schemas-microsoft-com:office:office" xmlns:oel="http://schemas.microsoft.com/office/2019/extlst" xmlns:r="http://schemas.openxmlformats.org/officeDocument/2006/relationships" xmlns:m="http://schemas.openxmlformats.org/officeDocument/2006/math" xmlns:v="urn:schemas-microsoft-com:vml" xmlns:wp14="http://schemas.microsoft.com/office/word/2010/wordprocessingDrawing" xmlns:wp="http://schemas.openxmlformats.org/drawingml/2006/wordprocessingDrawing" xmlns:w10="urn:schemas-microsoft-com:office:word" xmlns:w="http://schemas.openxmlformats.org/wordprocessingml/2006/main" xmlns:w14="http://schemas.microsoft.com/office/word/2010/wordml" xmlns:w15="http://schemas.microsoft.com/office/word/2012/wordml" xmlns:w16cex="http://schemas.microsoft.com/office/word/2018/wordml/cex" xmlns:w16cid="http://schemas.microsoft.com/office/word/2016/wordml/cid" xmlns:w16="http://schemas.microsoft.com/office/word/2018/wordml" xmlns:w16sdtdh="http://schemas.microsoft.com/office/word/2020/wordml/sdtdatahash" xmlns:w16se="http://schemas.microsoft.com/office/word/2015/wordml/symex" xmlns:wpg="http://schemas.microsoft.com/office/word/2010/wordprocessingGroup" xmlns:wpi="http://schemas.microsoft.com/office/word/2010/wordprocessingInk" xmlns:wne="http://schemas.microsoft.com/office/word/2006/wordml" xmlns:wps="http://schemas.microsoft.com/office/word/2010/wordprocessingShape" mc:Ignorable="w14 w15 w16se w16cid w16 w16cex w16sdtdh wp14">
   <w:body>
     <w:p>
       <w:pPr>
@@ -41,7 +41,7 @@
           </w:tcPr>
           <w:p>
             <w:pPr>
-              <w:pStyle w:val="a6"/>
+              <w:pStyle w:val="TableofFigures"/>
               <w:tabs>
                 <w:tab w:val="right" w:leader="dot" w:pos="8296"/>
               </w:tabs>
@@ -122,7 +122,7 @@
           </w:tcPr>
           <w:p>
             <w:pPr>
-              <w:pStyle w:val="a6"/>
+              <w:pStyle w:val="TableofFigures"/>
               <w:tabs>
                 <w:tab w:val="right" w:leader="dot" w:pos="8296"/>
               </w:tabs>
@@ -149,7 +149,7 @@
                 <w:lang w:eastAsia="en-US"/>
               </w:rPr>
               <w:drawing>
-                <wp:inline distT="0" distB="0" distL="0" distR="0" wp14:anchorId="19945B93" wp14:editId="7F225AA6">
+                <wp:inline distT="0" distB="0" distL="0" distR="0" wp14:anchorId="19945B93" wp14:editId="716A7B7D">
                   <wp:extent cx="3062605" cy="534670"/>
                   <wp:effectExtent l="0" t="0" r="4445" b="0"/>
                   <wp:docPr id="97" name="Picture 97" descr="\\dsp-disk.eng.tau.ac.il\Documents\eeproj\Forms &amp; Important\פרויקטים\הנחיות\Guidelines\Students\TAU_EngineeringENG.png"/>
@@ -214,7 +214,7 @@
           </w:tcPr>
           <w:p>
             <w:pPr>
-              <w:pStyle w:val="a6"/>
+              <w:pStyle w:val="TableofFigures"/>
               <w:tabs>
                 <w:tab w:val="right" w:leader="dot" w:pos="8296"/>
               </w:tabs>
@@ -230,7 +230,7 @@
           </w:p>
           <w:p>
             <w:pPr>
-              <w:pStyle w:val="a6"/>
+              <w:pStyle w:val="TableofFigures"/>
               <w:tabs>
                 <w:tab w:val="right" w:leader="dot" w:pos="8296"/>
               </w:tabs>
@@ -269,7 +269,7 @@
           </w:tcPr>
           <w:p>
             <w:pPr>
-              <w:pStyle w:val="a6"/>
+              <w:pStyle w:val="TableofFigures"/>
               <w:tabs>
                 <w:tab w:val="right" w:leader="dot" w:pos="8296"/>
               </w:tabs>
@@ -351,7 +351,7 @@
           </w:tcPr>
           <w:p>
             <w:pPr>
-              <w:pStyle w:val="a6"/>
+              <w:pStyle w:val="TableofFigures"/>
               <w:tabs>
                 <w:tab w:val="right" w:leader="dot" w:pos="8296"/>
               </w:tabs>
@@ -400,7 +400,7 @@
           </w:tcPr>
           <w:p>
             <w:pPr>
-              <w:pStyle w:val="a6"/>
+              <w:pStyle w:val="TableofFigures"/>
               <w:tabs>
                 <w:tab w:val="right" w:leader="dot" w:pos="8296"/>
               </w:tabs>
@@ -422,7 +422,7 @@
           </w:tcPr>
           <w:p>
             <w:pPr>
-              <w:pStyle w:val="a6"/>
+              <w:pStyle w:val="TableofFigures"/>
               <w:tabs>
                 <w:tab w:val="right" w:leader="dot" w:pos="8296"/>
               </w:tabs>
@@ -463,7 +463,7 @@
           </w:tcPr>
           <w:p>
             <w:pPr>
-              <w:pStyle w:val="a6"/>
+              <w:pStyle w:val="TableofFigures"/>
               <w:tabs>
                 <w:tab w:val="right" w:leader="dot" w:pos="8296"/>
               </w:tabs>
@@ -503,7 +503,7 @@
           </w:tcPr>
           <w:p>
             <w:pPr>
-              <w:pStyle w:val="a6"/>
+              <w:pStyle w:val="TableofFigures"/>
               <w:tabs>
                 <w:tab w:val="right" w:leader="dot" w:pos="8296"/>
               </w:tabs>
@@ -525,7 +525,7 @@
           </w:tcPr>
           <w:p>
             <w:pPr>
-              <w:pStyle w:val="a6"/>
+              <w:pStyle w:val="TableofFigures"/>
               <w:tabs>
                 <w:tab w:val="right" w:leader="dot" w:pos="8296"/>
               </w:tabs>
@@ -554,27 +554,7 @@
                 <w:szCs w:val="32"/>
                 <w:rtl/>
               </w:rPr>
-              <w:t xml:space="preserve">יורי </w:t>
-            </w:r>
-            <w:proofErr w:type="spellStart"/>
-            <w:r>
-              <w:rPr>
-                <w:rFonts w:ascii="Arial" w:hAnsi="Arial" w:cs="Arial" w:hint="cs"/>
-                <w:sz w:val="32"/>
-                <w:szCs w:val="32"/>
-                <w:rtl/>
-              </w:rPr>
-              <w:t>לוקץ</w:t>
-            </w:r>
-            <w:proofErr w:type="spellEnd"/>
-            <w:r>
-              <w:rPr>
-                <w:rFonts w:ascii="Arial" w:hAnsi="Arial" w:cs="Arial" w:hint="cs"/>
-                <w:sz w:val="32"/>
-                <w:szCs w:val="32"/>
-                <w:rtl/>
-              </w:rPr>
-              <w:t>'</w:t>
+              <w:t>יורי לוקץ'</w:t>
             </w:r>
           </w:p>
         </w:tc>
@@ -585,7 +565,7 @@
           </w:tcPr>
           <w:p>
             <w:pPr>
-              <w:pStyle w:val="a6"/>
+              <w:pStyle w:val="TableofFigures"/>
               <w:tabs>
                 <w:tab w:val="right" w:leader="dot" w:pos="8296"/>
               </w:tabs>
@@ -623,7 +603,7 @@
           </w:tcPr>
           <w:p>
             <w:pPr>
-              <w:pStyle w:val="a6"/>
+              <w:pStyle w:val="TableofFigures"/>
               <w:tabs>
                 <w:tab w:val="right" w:leader="dot" w:pos="8296"/>
               </w:tabs>
@@ -698,7 +678,7 @@
           </w:tcPr>
           <w:p>
             <w:pPr>
-              <w:pStyle w:val="a6"/>
+              <w:pStyle w:val="TableofFigures"/>
               <w:tabs>
                 <w:tab w:val="right" w:leader="dot" w:pos="8296"/>
               </w:tabs>
@@ -720,7 +700,7 @@
           </w:tcPr>
           <w:p>
             <w:pPr>
-              <w:pStyle w:val="a6"/>
+              <w:pStyle w:val="TableofFigures"/>
               <w:tabs>
                 <w:tab w:val="right" w:leader="dot" w:pos="8296"/>
               </w:tabs>
@@ -770,7 +750,7 @@
           </w:tcPr>
           <w:p>
             <w:pPr>
-              <w:pStyle w:val="a6"/>
+              <w:pStyle w:val="TableofFigures"/>
               <w:tabs>
                 <w:tab w:val="right" w:leader="dot" w:pos="8296"/>
               </w:tabs>
@@ -809,7 +789,7 @@
           </w:tcPr>
           <w:p>
             <w:pPr>
-              <w:pStyle w:val="a6"/>
+              <w:pStyle w:val="TableofFigures"/>
               <w:tabs>
                 <w:tab w:val="right" w:leader="dot" w:pos="8296"/>
               </w:tabs>
@@ -840,7 +820,7 @@
           </w:tcPr>
           <w:p>
             <w:pPr>
-              <w:pStyle w:val="a6"/>
+              <w:pStyle w:val="TableofFigures"/>
               <w:tabs>
                 <w:tab w:val="left" w:pos="935"/>
                 <w:tab w:val="right" w:leader="dot" w:pos="8296"/>
@@ -867,7 +847,7 @@
           </w:p>
           <w:p>
             <w:pPr>
-              <w:pStyle w:val="a6"/>
+              <w:pStyle w:val="TableofFigures"/>
               <w:tabs>
                 <w:tab w:val="left" w:pos="935"/>
                 <w:tab w:val="right" w:leader="dot" w:pos="8296"/>
@@ -955,7 +935,7 @@
           </w:tcPr>
           <w:p>
             <w:pPr>
-              <w:pStyle w:val="a6"/>
+              <w:pStyle w:val="TableofFigures"/>
               <w:tabs>
                 <w:tab w:val="left" w:pos="935"/>
                 <w:tab w:val="right" w:leader="dot" w:pos="8296"/>
@@ -1024,7 +1004,7 @@
       <w:sdtContent>
         <w:p>
           <w:pPr>
-            <w:pStyle w:val="ae"/>
+            <w:pStyle w:val="TOCHeading"/>
             <w:bidi/>
             <w:rPr>
               <w:rFonts w:asciiTheme="minorBidi" w:hAnsiTheme="minorBidi"/>
@@ -3665,7 +3645,7 @@
     </w:p>
     <w:p>
       <w:pPr>
-        <w:pStyle w:val="ae"/>
+        <w:pStyle w:val="TOCHeading"/>
         <w:bidi/>
         <w:rPr>
           <w:rFonts w:asciiTheme="minorBidi" w:hAnsiTheme="minorBidi"/>
@@ -3682,7 +3662,7 @@
     </w:p>
     <w:p>
       <w:pPr>
-        <w:pStyle w:val="a6"/>
+        <w:pStyle w:val="TableofFigures"/>
         <w:tabs>
           <w:tab w:val="right" w:leader="dot" w:pos="9016"/>
         </w:tabs>
@@ -3830,7 +3810,7 @@
     </w:p>
     <w:p>
       <w:pPr>
-        <w:pStyle w:val="a6"/>
+        <w:pStyle w:val="TableofFigures"/>
         <w:tabs>
           <w:tab w:val="right" w:leader="dot" w:pos="9016"/>
         </w:tabs>
@@ -3941,7 +3921,7 @@
     </w:p>
     <w:p>
       <w:pPr>
-        <w:pStyle w:val="a6"/>
+        <w:pStyle w:val="TableofFigures"/>
         <w:tabs>
           <w:tab w:val="right" w:leader="dot" w:pos="9016"/>
         </w:tabs>
@@ -4052,7 +4032,7 @@
     </w:p>
     <w:p>
       <w:pPr>
-        <w:pStyle w:val="a6"/>
+        <w:pStyle w:val="TableofFigures"/>
         <w:tabs>
           <w:tab w:val="right" w:leader="dot" w:pos="9016"/>
         </w:tabs>
@@ -4163,7 +4143,7 @@
     </w:p>
     <w:p>
       <w:pPr>
-        <w:pStyle w:val="a6"/>
+        <w:pStyle w:val="TableofFigures"/>
         <w:tabs>
           <w:tab w:val="right" w:leader="dot" w:pos="9016"/>
         </w:tabs>
@@ -4274,7 +4254,7 @@
     </w:p>
     <w:p>
       <w:pPr>
-        <w:pStyle w:val="a6"/>
+        <w:pStyle w:val="TableofFigures"/>
         <w:tabs>
           <w:tab w:val="right" w:leader="dot" w:pos="9016"/>
         </w:tabs>
@@ -4385,7 +4365,7 @@
     </w:p>
     <w:p>
       <w:pPr>
-        <w:pStyle w:val="a6"/>
+        <w:pStyle w:val="TableofFigures"/>
         <w:tabs>
           <w:tab w:val="right" w:leader="dot" w:pos="9016"/>
         </w:tabs>
@@ -4496,7 +4476,7 @@
     </w:p>
     <w:p>
       <w:pPr>
-        <w:pStyle w:val="a6"/>
+        <w:pStyle w:val="TableofFigures"/>
         <w:tabs>
           <w:tab w:val="right" w:leader="dot" w:pos="9016"/>
         </w:tabs>
@@ -4607,7 +4587,7 @@
     </w:p>
     <w:p>
       <w:pPr>
-        <w:pStyle w:val="a6"/>
+        <w:pStyle w:val="TableofFigures"/>
         <w:tabs>
           <w:tab w:val="right" w:leader="dot" w:pos="9016"/>
         </w:tabs>
@@ -4718,7 +4698,7 @@
     </w:p>
     <w:p>
       <w:pPr>
-        <w:pStyle w:val="a6"/>
+        <w:pStyle w:val="TableofFigures"/>
         <w:tabs>
           <w:tab w:val="right" w:leader="dot" w:pos="9016"/>
         </w:tabs>
@@ -4829,7 +4809,7 @@
     </w:p>
     <w:p>
       <w:pPr>
-        <w:pStyle w:val="a6"/>
+        <w:pStyle w:val="TableofFigures"/>
         <w:tabs>
           <w:tab w:val="right" w:leader="dot" w:pos="9016"/>
         </w:tabs>
@@ -4940,7 +4920,7 @@
     </w:p>
     <w:p>
       <w:pPr>
-        <w:pStyle w:val="a6"/>
+        <w:pStyle w:val="TableofFigures"/>
         <w:tabs>
           <w:tab w:val="right" w:leader="dot" w:pos="9016"/>
         </w:tabs>
@@ -5051,7 +5031,7 @@
     </w:p>
     <w:p>
       <w:pPr>
-        <w:pStyle w:val="a6"/>
+        <w:pStyle w:val="TableofFigures"/>
         <w:tabs>
           <w:tab w:val="right" w:leader="dot" w:pos="9016"/>
         </w:tabs>
@@ -5162,7 +5142,7 @@
     </w:p>
     <w:p>
       <w:pPr>
-        <w:pStyle w:val="a6"/>
+        <w:pStyle w:val="TableofFigures"/>
         <w:tabs>
           <w:tab w:val="right" w:leader="dot" w:pos="9016"/>
         </w:tabs>
@@ -5273,7 +5253,7 @@
     </w:p>
     <w:p>
       <w:pPr>
-        <w:pStyle w:val="a6"/>
+        <w:pStyle w:val="TableofFigures"/>
         <w:tabs>
           <w:tab w:val="right" w:leader="dot" w:pos="9016"/>
         </w:tabs>
@@ -5399,7 +5379,7 @@
     </w:p>
     <w:p>
       <w:pPr>
-        <w:pStyle w:val="a6"/>
+        <w:pStyle w:val="TableofFigures"/>
         <w:tabs>
           <w:tab w:val="right" w:leader="dot" w:pos="9016"/>
         </w:tabs>
@@ -5510,7 +5490,7 @@
     </w:p>
     <w:p>
       <w:pPr>
-        <w:pStyle w:val="a6"/>
+        <w:pStyle w:val="TableofFigures"/>
         <w:tabs>
           <w:tab w:val="right" w:leader="dot" w:pos="9016"/>
         </w:tabs>
@@ -5621,7 +5601,7 @@
     </w:p>
     <w:p>
       <w:pPr>
-        <w:pStyle w:val="a6"/>
+        <w:pStyle w:val="TableofFigures"/>
         <w:tabs>
           <w:tab w:val="right" w:leader="dot" w:pos="9016"/>
         </w:tabs>
@@ -5732,7 +5712,7 @@
     </w:p>
     <w:p>
       <w:pPr>
-        <w:pStyle w:val="a6"/>
+        <w:pStyle w:val="TableofFigures"/>
         <w:tabs>
           <w:tab w:val="right" w:leader="dot" w:pos="9016"/>
         </w:tabs>
@@ -5843,7 +5823,7 @@
     </w:p>
     <w:p>
       <w:pPr>
-        <w:pStyle w:val="a6"/>
+        <w:pStyle w:val="TableofFigures"/>
         <w:tabs>
           <w:tab w:val="right" w:leader="dot" w:pos="9016"/>
         </w:tabs>
@@ -5954,7 +5934,7 @@
     </w:p>
     <w:p>
       <w:pPr>
-        <w:pStyle w:val="a6"/>
+        <w:pStyle w:val="TableofFigures"/>
         <w:tabs>
           <w:tab w:val="right" w:leader="dot" w:pos="9016"/>
         </w:tabs>
@@ -6065,7 +6045,7 @@
     </w:p>
     <w:p>
       <w:pPr>
-        <w:pStyle w:val="a6"/>
+        <w:pStyle w:val="TableofFigures"/>
         <w:tabs>
           <w:tab w:val="right" w:leader="dot" w:pos="9016"/>
         </w:tabs>
@@ -6195,7 +6175,7 @@
     </w:p>
     <w:p>
       <w:pPr>
-        <w:pStyle w:val="a7"/>
+        <w:pStyle w:val="Title"/>
         <w:bidi/>
         <w:spacing w:after="120"/>
         <w:rPr>
@@ -6411,7 +6391,7 @@
     </w:p>
     <w:p>
       <w:pPr>
-        <w:pStyle w:val="1"/>
+        <w:pStyle w:val="Heading1"/>
         <w:bidi/>
         <w:rPr>
           <w:rFonts w:asciiTheme="minorBidi" w:hAnsiTheme="minorBidi"/>
@@ -7123,7 +7103,7 @@
     </w:p>
     <w:p>
       <w:pPr>
-        <w:pStyle w:val="1"/>
+        <w:pStyle w:val="Heading1"/>
         <w:bidi/>
         <w:rPr>
           <w:rFonts w:asciiTheme="minorBidi" w:hAnsiTheme="minorBidi"/>
@@ -7274,11 +7254,9 @@
         </w:rPr>
         <w:t xml:space="preserve"> של חברת </w:t>
       </w:r>
-      <w:proofErr w:type="spellStart"/>
       <w:r>
         <w:t>Espressif</w:t>
       </w:r>
-      <w:proofErr w:type="spellEnd"/>
       <w:r>
         <w:rPr>
           <w:rFonts w:hint="cs"/>
@@ -7313,11 +7291,9 @@
         </w:rPr>
         <w:t xml:space="preserve">, בעל יכולות </w:t>
       </w:r>
-      <w:proofErr w:type="spellStart"/>
       <w:r>
         <w:t>WiFi</w:t>
       </w:r>
-      <w:proofErr w:type="spellEnd"/>
       <w:r>
         <w:rPr>
           <w:rFonts w:hint="cs"/>
@@ -7423,7 +7399,7 @@
     </w:p>
     <w:p>
       <w:pPr>
-        <w:pStyle w:val="1"/>
+        <w:pStyle w:val="Heading1"/>
         <w:bidi/>
         <w:rPr>
           <w:rFonts w:asciiTheme="minorBidi" w:hAnsiTheme="minorBidi"/>
@@ -7485,10 +7461,10 @@
           <w:noProof/>
         </w:rPr>
         <w:drawing>
-          <wp:inline distT="0" distB="0" distL="0" distR="0" wp14:anchorId="22D2CEBA" wp14:editId="53557465">
-            <wp:extent cx="5063490" cy="4389083"/>
-            <wp:effectExtent l="0" t="0" r="3810" b="0"/>
-            <wp:docPr id="1" name="תמונה 1"/>
+          <wp:inline distT="0" distB="0" distL="0" distR="0" wp14:anchorId="60F252CB" wp14:editId="7191A130">
+            <wp:extent cx="5729605" cy="4785995"/>
+            <wp:effectExtent l="0" t="0" r="4445" b="0"/>
+            <wp:docPr id="723406723" name="Picture 1"/>
             <wp:cNvGraphicFramePr>
               <a:graphicFrameLocks xmlns:a="http://schemas.openxmlformats.org/drawingml/2006/main" noChangeAspect="1"/>
             </wp:cNvGraphicFramePr>
@@ -7496,8 +7472,10 @@
               <a:graphicData uri="http://schemas.openxmlformats.org/drawingml/2006/picture">
                 <pic:pic xmlns:pic="http://schemas.openxmlformats.org/drawingml/2006/picture">
                   <pic:nvPicPr>
-                    <pic:cNvPr id="1" name=""/>
-                    <pic:cNvPicPr/>
+                    <pic:cNvPr id="0" name="Picture 1"/>
+                    <pic:cNvPicPr>
+                      <a:picLocks noChangeAspect="1" noChangeArrowheads="1"/>
+                    </pic:cNvPicPr>
                   </pic:nvPicPr>
                   <pic:blipFill>
                     <a:blip r:embed="rId10">
@@ -7507,18 +7485,23 @@
                         </a:ext>
                       </a:extLst>
                     </a:blip>
+                    <a:srcRect/>
                     <a:stretch>
                       <a:fillRect/>
                     </a:stretch>
                   </pic:blipFill>
-                  <pic:spPr>
+                  <pic:spPr bwMode="auto">
                     <a:xfrm>
                       <a:off x="0" y="0"/>
-                      <a:ext cx="5069822" cy="4394572"/>
+                      <a:ext cx="5729605" cy="4785995"/>
                     </a:xfrm>
                     <a:prstGeom prst="rect">
                       <a:avLst/>
                     </a:prstGeom>
+                    <a:noFill/>
+                    <a:ln>
+                      <a:noFill/>
+                    </a:ln>
                   </pic:spPr>
                 </pic:pic>
               </a:graphicData>
@@ -7529,7 +7512,7 @@
     </w:p>
     <w:p>
       <w:pPr>
-        <w:pStyle w:val="af2"/>
+        <w:pStyle w:val="Caption"/>
         <w:bidi/>
         <w:spacing w:after="120"/>
         <w:rPr>
@@ -7702,7 +7685,7 @@
     </w:p>
     <w:p>
       <w:pPr>
-        <w:pStyle w:val="af2"/>
+        <w:pStyle w:val="Caption"/>
         <w:bidi/>
         <w:rPr>
           <w:rtl/>
@@ -7758,7 +7741,7 @@
     </w:p>
     <w:p>
       <w:pPr>
-        <w:pStyle w:val="2"/>
+        <w:pStyle w:val="Heading2"/>
         <w:bidi/>
         <w:spacing w:after="120"/>
         <w:rPr>
@@ -7875,7 +7858,7 @@
     </w:p>
     <w:p>
       <w:pPr>
-        <w:pStyle w:val="af2"/>
+        <w:pStyle w:val="Caption"/>
         <w:bidi/>
         <w:rPr>
           <w:noProof/>
@@ -8029,7 +8012,7 @@
     </w:p>
     <w:p>
       <w:pPr>
-        <w:pStyle w:val="3"/>
+        <w:pStyle w:val="Heading3"/>
         <w:bidi/>
       </w:pPr>
       <w:bookmarkStart w:id="16" w:name="_Toc164981528"/>
@@ -8134,7 +8117,7 @@
     </w:p>
     <w:p>
       <w:pPr>
-        <w:pStyle w:val="3"/>
+        <w:pStyle w:val="Heading3"/>
         <w:bidi/>
         <w:rPr>
           <w:rtl/>
@@ -8224,7 +8207,7 @@
     </w:p>
     <w:p>
       <w:pPr>
-        <w:pStyle w:val="3"/>
+        <w:pStyle w:val="Heading3"/>
         <w:bidi/>
         <w:rPr>
           <w:rtl/>
@@ -8320,7 +8303,7 @@
     </w:p>
     <w:p>
       <w:pPr>
-        <w:pStyle w:val="3"/>
+        <w:pStyle w:val="Heading3"/>
         <w:bidi/>
       </w:pPr>
       <w:bookmarkStart w:id="19" w:name="_Toc164981531"/>
@@ -8438,7 +8421,7 @@
     </w:p>
     <w:p>
       <w:pPr>
-        <w:pStyle w:val="3"/>
+        <w:pStyle w:val="Heading3"/>
         <w:bidi/>
       </w:pPr>
       <w:bookmarkStart w:id="20" w:name="_Toc164981532"/>
@@ -8466,163 +8449,113 @@
         </w:rPr>
         <w:t xml:space="preserve">מד מרחק  </w:t>
       </w:r>
-      <w:proofErr w:type="spellStart"/>
       <w:r>
         <w:rPr>
           <w:rFonts w:asciiTheme="minorBidi" w:hAnsiTheme="minorBidi"/>
         </w:rPr>
-        <w:t>SparkFun</w:t>
-      </w:r>
-      <w:proofErr w:type="spellEnd"/>
+        <w:t>SparkFun Qwiic ToF Imager VL53L5CX</w:t>
+      </w:r>
       <w:r>
         <w:rPr>
           <w:rFonts w:asciiTheme="minorBidi" w:hAnsiTheme="minorBidi"/>
-        </w:rPr>
-        <w:t xml:space="preserve"> </w:t>
-      </w:r>
-      <w:proofErr w:type="spellStart"/>
+          <w:rtl/>
+        </w:rPr>
+        <w:t>. היננו חיישן בעל 64 פיקסלים, טווח סריקה של עד כ4 מטרים ו</w:t>
+      </w:r>
       <w:r>
         <w:rPr>
           <w:rFonts w:asciiTheme="minorBidi" w:hAnsiTheme="minorBidi"/>
-        </w:rPr>
-        <w:t>Qwiic</w:t>
-      </w:r>
-      <w:proofErr w:type="spellEnd"/>
+          <w:rtl/>
+        </w:rPr>
+        <w:t>מפתח ראיה</w:t>
+      </w:r>
       <w:r>
         <w:rPr>
           <w:rFonts w:asciiTheme="minorBidi" w:hAnsiTheme="minorBidi"/>
-        </w:rPr>
-        <w:t xml:space="preserve"> </w:t>
-      </w:r>
-      <w:proofErr w:type="spellStart"/>
+          <w:rtl/>
+        </w:rPr>
+        <w:t xml:space="preserve"> של עד כ-63 מעלות. סנסור זה משלב בתוכו מערך </w:t>
+      </w:r>
       <w:r>
         <w:rPr>
           <w:rFonts w:asciiTheme="minorBidi" w:hAnsiTheme="minorBidi"/>
         </w:rPr>
-        <w:t>ToF</w:t>
-      </w:r>
-      <w:proofErr w:type="spellEnd"/>
+        <w:t>SPAD</w:t>
+      </w:r>
       <w:r>
         <w:rPr>
           <w:rFonts w:asciiTheme="minorBidi" w:hAnsiTheme="minorBidi"/>
-        </w:rPr>
-        <w:t xml:space="preserve"> Imager VL53L5CX</w:t>
+          <w:rtl/>
+        </w:rPr>
+        <w:t>, מסנני אינפרא אדום פיזיים ואלמנטים אופטיים עקיפים בכדי לקבל ביצועים טובים ביותר עבור טווחי תאור</w:t>
       </w:r>
       <w:r>
         <w:rPr>
           <w:rFonts w:asciiTheme="minorBidi" w:hAnsiTheme="minorBidi"/>
           <w:rtl/>
         </w:rPr>
-        <w:t>. היננו חיישן בעל 64 פיקסלים, טווח סריקה של עד כ4 מטרים ו</w:t>
+        <w:t>ה</w:t>
       </w:r>
       <w:r>
         <w:rPr>
           <w:rFonts w:asciiTheme="minorBidi" w:hAnsiTheme="minorBidi"/>
           <w:rtl/>
         </w:rPr>
-        <w:t>מפתח ראיה</w:t>
+        <w:t xml:space="preserve"> שונ</w:t>
       </w:r>
       <w:r>
         <w:rPr>
           <w:rFonts w:asciiTheme="minorBidi" w:hAnsiTheme="minorBidi"/>
           <w:rtl/>
         </w:rPr>
-        <w:t xml:space="preserve"> של עד כ-63 מעלות. סנסור זה משלב בתוכו מערך </w:t>
+        <w:t>ים</w:t>
       </w:r>
       <w:r>
         <w:rPr>
           <w:rFonts w:asciiTheme="minorBidi" w:hAnsiTheme="minorBidi"/>
-        </w:rPr>
-        <w:t>SPAD</w:t>
-      </w:r>
-      <w:r>
+          <w:rtl/>
+        </w:rPr>
+        <w:t xml:space="preserve"> וסביבות שונות. </w:t>
+      </w:r>
+    </w:p>
+    <w:p>
+      <w:pPr>
+        <w:pStyle w:val="Heading3"/>
+        <w:bidi/>
+        <w:rPr>
+          <w:rtl/>
+        </w:rPr>
+      </w:pPr>
+      <w:bookmarkStart w:id="21" w:name="_Toc164981533"/>
+      <w:r>
+        <w:rPr>
+          <w:rFonts w:hint="cs"/>
+          <w:rtl/>
+        </w:rPr>
+        <w:t>מצלמה תרמית</w:t>
+      </w:r>
+      <w:bookmarkEnd w:id="21"/>
+    </w:p>
+    <w:p>
+      <w:pPr>
+        <w:bidi/>
         <w:rPr>
           <w:rFonts w:asciiTheme="minorBidi" w:hAnsiTheme="minorBidi"/>
           <w:rtl/>
         </w:rPr>
-        <w:t>, מסנני אינפרא אדום פיזיים ואלמנטים אופטיים עקיפים בכדי לקבל ביצועים טובים ביותר עבור טווחי תאור</w:t>
-      </w:r>
+      </w:pPr>
       <w:r>
         <w:rPr>
           <w:rFonts w:asciiTheme="minorBidi" w:hAnsiTheme="minorBidi"/>
           <w:rtl/>
         </w:rPr>
-        <w:t>ה</w:t>
+        <w:t xml:space="preserve">מצלמה תרמית </w:t>
       </w:r>
       <w:r>
         <w:rPr>
           <w:rFonts w:asciiTheme="minorBidi" w:hAnsiTheme="minorBidi"/>
-          <w:rtl/>
-        </w:rPr>
-        <w:t xml:space="preserve"> שונ</w:t>
-      </w:r>
-      <w:r>
-        <w:rPr>
-          <w:rFonts w:asciiTheme="minorBidi" w:hAnsiTheme="minorBidi"/>
-          <w:rtl/>
-        </w:rPr>
-        <w:t>ים</w:t>
-      </w:r>
-      <w:r>
-        <w:rPr>
-          <w:rFonts w:asciiTheme="minorBidi" w:hAnsiTheme="minorBidi"/>
-          <w:rtl/>
-        </w:rPr>
-        <w:t xml:space="preserve"> וסביבות שונות. </w:t>
-      </w:r>
-    </w:p>
-    <w:p>
-      <w:pPr>
-        <w:pStyle w:val="3"/>
-        <w:bidi/>
-        <w:rPr>
-          <w:rtl/>
-        </w:rPr>
-      </w:pPr>
-      <w:bookmarkStart w:id="21" w:name="_Toc164981533"/>
-      <w:r>
-        <w:rPr>
-          <w:rFonts w:hint="cs"/>
-          <w:rtl/>
-        </w:rPr>
-        <w:t>מצלמה תרמית</w:t>
-      </w:r>
-      <w:bookmarkEnd w:id="21"/>
-    </w:p>
-    <w:p>
-      <w:pPr>
-        <w:bidi/>
-        <w:rPr>
-          <w:rFonts w:asciiTheme="minorBidi" w:hAnsiTheme="minorBidi"/>
-          <w:rtl/>
-        </w:rPr>
-      </w:pPr>
-      <w:r>
-        <w:rPr>
-          <w:rFonts w:asciiTheme="minorBidi" w:hAnsiTheme="minorBidi"/>
-          <w:rtl/>
-        </w:rPr>
-        <w:t xml:space="preserve">מצלמה תרמית </w:t>
-      </w:r>
-      <w:r>
-        <w:rPr>
-          <w:rFonts w:asciiTheme="minorBidi" w:hAnsiTheme="minorBidi"/>
-        </w:rPr>
-        <w:t xml:space="preserve"> </w:t>
-      </w:r>
-      <w:proofErr w:type="spellStart"/>
-      <w:r>
-        <w:rPr>
-          <w:rFonts w:asciiTheme="minorBidi" w:hAnsiTheme="minorBidi"/>
-        </w:rPr>
-        <w:t>SparkFun</w:t>
-      </w:r>
-      <w:proofErr w:type="spellEnd"/>
-      <w:r>
-        <w:rPr>
-          <w:rFonts w:asciiTheme="minorBidi" w:hAnsiTheme="minorBidi"/>
-        </w:rPr>
-        <w:t xml:space="preserve"> Grid-EYE Amg8833 </w:t>
+        </w:rPr>
+        <w:t xml:space="preserve"> SparkFun Grid-EYE Amg8833 </w:t>
       </w:r>
       <w:r>
         <w:rPr>
@@ -8671,7 +8604,7 @@
     </w:p>
     <w:p>
       <w:pPr>
-        <w:pStyle w:val="3"/>
+        <w:pStyle w:val="Heading3"/>
         <w:bidi/>
       </w:pPr>
       <w:bookmarkStart w:id="22" w:name="_Toc164981534"/>
@@ -8763,7 +8696,7 @@
     </w:p>
     <w:p>
       <w:pPr>
-        <w:pStyle w:val="3"/>
+        <w:pStyle w:val="Heading3"/>
         <w:bidi/>
         <w:rPr>
           <w:rtl/>
@@ -8824,7 +8757,7 @@
     </w:p>
     <w:p>
       <w:pPr>
-        <w:pStyle w:val="3"/>
+        <w:pStyle w:val="Heading3"/>
         <w:bidi/>
         <w:rPr>
           <w:rtl/>
@@ -8888,7 +8821,7 @@
     </w:p>
     <w:p>
       <w:pPr>
-        <w:pStyle w:val="3"/>
+        <w:pStyle w:val="Heading3"/>
         <w:bidi/>
       </w:pPr>
       <w:bookmarkStart w:id="25" w:name="_Toc164981537"/>
@@ -8944,7 +8877,7 @@
     </w:p>
     <w:p>
       <w:pPr>
-        <w:pStyle w:val="af2"/>
+        <w:pStyle w:val="Caption"/>
         <w:bidi/>
         <w:rPr>
           <w:rFonts w:asciiTheme="minorBidi" w:hAnsiTheme="minorBidi"/>
@@ -9103,7 +9036,7 @@
     </w:p>
     <w:p>
       <w:pPr>
-        <w:pStyle w:val="3"/>
+        <w:pStyle w:val="Heading3"/>
         <w:bidi/>
       </w:pPr>
       <w:bookmarkStart w:id="26" w:name="_Toc164981538"/>
@@ -9284,7 +9217,7 @@
     </w:p>
     <w:p>
       <w:pPr>
-        <w:pStyle w:val="af2"/>
+        <w:pStyle w:val="Caption"/>
         <w:bidi/>
         <w:rPr>
           <w:rtl/>
@@ -9390,11 +9323,9 @@
         </w:rPr>
         <w:t xml:space="preserve">המחלקה הבסיסית </w:t>
       </w:r>
-      <w:proofErr w:type="spellStart"/>
       <w:r>
         <w:t>DeviceAbs</w:t>
       </w:r>
-      <w:proofErr w:type="spellEnd"/>
       <w:r>
         <w:rPr>
           <w:rFonts w:hint="cs"/>
@@ -9519,33 +9450,15 @@
         </w:rPr>
         <w:t xml:space="preserve"> מ</w:t>
       </w:r>
-      <w:proofErr w:type="spellStart"/>
       <w:r>
         <w:t>DeviceAbs</w:t>
       </w:r>
-      <w:proofErr w:type="spellEnd"/>
-      <w:r>
-        <w:rPr>
-          <w:rFonts w:hint="cs"/>
-          <w:rtl/>
-        </w:rPr>
-        <w:t xml:space="preserve">(סנסורים </w:t>
-      </w:r>
-      <w:proofErr w:type="spellStart"/>
-      <w:r>
-        <w:rPr>
-          <w:rFonts w:hint="cs"/>
-          <w:rtl/>
-        </w:rPr>
-        <w:t>אנאלוגים</w:t>
-      </w:r>
-      <w:proofErr w:type="spellEnd"/>
-      <w:r>
-        <w:rPr>
-          <w:rFonts w:hint="cs"/>
-          <w:rtl/>
-        </w:rPr>
-        <w:t>/</w:t>
+      <w:r>
+        <w:rPr>
+          <w:rFonts w:hint="cs"/>
+          <w:rtl/>
+        </w:rPr>
+        <w:t>(סנסורים אנאלוגים/</w:t>
       </w:r>
       <w:r>
         <w:rPr>
@@ -9582,11 +9495,9 @@
         </w:rPr>
         <w:t xml:space="preserve">מתחבר ל </w:t>
       </w:r>
-      <w:proofErr w:type="spellStart"/>
       <w:r>
         <w:t>PaHub</w:t>
       </w:r>
-      <w:proofErr w:type="spellEnd"/>
       <w:r>
         <w:rPr>
           <w:rFonts w:hint="cs"/>
@@ -9594,11 +9505,9 @@
         </w:rPr>
         <w:t xml:space="preserve"> ,יורש מ </w:t>
       </w:r>
-      <w:proofErr w:type="spellStart"/>
       <w:r>
         <w:t>PaHubDeviceAbs</w:t>
       </w:r>
-      <w:proofErr w:type="spellEnd"/>
       <w:r>
         <w:rPr>
           <w:rFonts w:hint="cs"/>
@@ -9617,23 +9526,7 @@
           <w:rFonts w:hint="cs"/>
           <w:rtl/>
         </w:rPr>
-        <w:t xml:space="preserve">, ואת אופן הפעולה עם </w:t>
-      </w:r>
-      <w:proofErr w:type="spellStart"/>
-      <w:r>
-        <w:rPr>
-          <w:rFonts w:hint="cs"/>
-          <w:rtl/>
-        </w:rPr>
-        <w:t>ההאב</w:t>
-      </w:r>
-      <w:proofErr w:type="spellEnd"/>
-      <w:r>
-        <w:rPr>
-          <w:rFonts w:hint="cs"/>
-          <w:rtl/>
-        </w:rPr>
-        <w:t>.</w:t>
+        <w:t>, ואת אופן הפעולה עם ההאב.</w:t>
       </w:r>
     </w:p>
     <w:p>
@@ -9804,7 +9697,7 @@
         </w:rPr>
         <w:lastRenderedPageBreak/>
         <w:drawing>
-          <wp:inline distT="0" distB="0" distL="0" distR="0" wp14:anchorId="4B18DCF0" wp14:editId="4E0DB695">
+          <wp:inline distT="0" distB="0" distL="0" distR="0" wp14:anchorId="4B18DCF0" wp14:editId="7DF9C0E8">
             <wp:extent cx="4749800" cy="4337868"/>
             <wp:effectExtent l="0" t="0" r="0" b="5715"/>
             <wp:docPr id="6" name="תמונה 6" descr="flowchart"/>
@@ -9855,7 +9748,7 @@
     </w:p>
     <w:p>
       <w:pPr>
-        <w:pStyle w:val="af2"/>
+        <w:pStyle w:val="Caption"/>
         <w:bidi/>
         <w:rPr>
           <w:rtl/>
@@ -9926,7 +9819,7 @@
     </w:p>
     <w:p>
       <w:pPr>
-        <w:pStyle w:val="4"/>
+        <w:pStyle w:val="Heading4"/>
         <w:bidi/>
         <w:rPr>
           <w:rtl/>
@@ -9971,11 +9864,9 @@
         </w:rPr>
         <w:t>, ב</w:t>
       </w:r>
-      <w:proofErr w:type="spellStart"/>
       <w:r>
         <w:t>PaHub</w:t>
       </w:r>
-      <w:proofErr w:type="spellEnd"/>
       <w:r>
         <w:rPr>
           <w:rFonts w:hint="cs"/>
@@ -10098,11 +9989,9 @@
         </w:rPr>
         <w:t>(לא דורש שינוי תכנוני), הדבר היחידי שנדרש רק להוסיף אותם למערך הסנסורים של ה</w:t>
       </w:r>
-      <w:proofErr w:type="spellStart"/>
       <w:r>
         <w:t>api</w:t>
       </w:r>
-      <w:proofErr w:type="spellEnd"/>
       <w:r>
         <w:rPr>
           <w:rFonts w:hint="cs"/>
@@ -10230,7 +10119,7 @@
     </w:p>
     <w:p>
       <w:pPr>
-        <w:pStyle w:val="4"/>
+        <w:pStyle w:val="Heading4"/>
         <w:bidi/>
         <w:rPr>
           <w:rtl/>
@@ -10315,7 +10204,7 @@
     </w:p>
     <w:p>
       <w:pPr>
-        <w:pStyle w:val="af3"/>
+        <w:pStyle w:val="ListParagraph"/>
         <w:numPr>
           <w:ilvl w:val="0"/>
           <w:numId w:val="22"/>
@@ -10332,7 +10221,7 @@
     </w:p>
     <w:p>
       <w:pPr>
-        <w:pStyle w:val="af3"/>
+        <w:pStyle w:val="ListParagraph"/>
         <w:numPr>
           <w:ilvl w:val="0"/>
           <w:numId w:val="22"/>
@@ -10400,7 +10289,7 @@
     </w:p>
     <w:p>
       <w:pPr>
-        <w:pStyle w:val="4"/>
+        <w:pStyle w:val="Heading4"/>
         <w:bidi/>
       </w:pPr>
       <w:r>
@@ -10425,11 +10314,9 @@
         </w:rPr>
         <w:t xml:space="preserve">כאמור המצב העיקרי והמטרה העיקרית של הפרויקט. בתחילת עולם באמצעות מחלקה שנקראת </w:t>
       </w:r>
-      <w:proofErr w:type="spellStart"/>
       <w:r>
         <w:t>CommandHandler</w:t>
       </w:r>
-      <w:proofErr w:type="spellEnd"/>
       <w:r>
         <w:rPr>
           <w:rFonts w:hint="cs"/>
@@ -10493,11 +10380,9 @@
         </w:rPr>
         <w:t>בכדי להשתמש ב</w:t>
       </w:r>
-      <w:proofErr w:type="spellStart"/>
       <w:r>
         <w:t>WiFi</w:t>
       </w:r>
-      <w:proofErr w:type="spellEnd"/>
       <w:r>
         <w:rPr>
           <w:rFonts w:hint="cs"/>
@@ -10526,29 +10411,11 @@
           <w:rFonts w:hint="cs"/>
           <w:rtl/>
         </w:rPr>
-        <w:t xml:space="preserve">צריבת </w:t>
-      </w:r>
-      <w:proofErr w:type="spellStart"/>
-      <w:r>
-        <w:rPr>
-          <w:rFonts w:hint="cs"/>
-          <w:rtl/>
-        </w:rPr>
-        <w:t>הגרסא</w:t>
-      </w:r>
-      <w:proofErr w:type="spellEnd"/>
-      <w:r>
-        <w:rPr>
-          <w:rFonts w:hint="cs"/>
-          <w:rtl/>
-        </w:rPr>
-        <w:t xml:space="preserve"> יש לשנות את פרטי ה</w:t>
-      </w:r>
-      <w:proofErr w:type="spellStart"/>
+        <w:t>צריבת הגרסא יש לשנות את פרטי ה</w:t>
+      </w:r>
       <w:r>
         <w:t>Wifi</w:t>
       </w:r>
-      <w:proofErr w:type="spellEnd"/>
       <w:r>
         <w:rPr>
           <w:rFonts w:hint="cs"/>
@@ -10571,11 +10438,9 @@
         </w:rPr>
         <w:t xml:space="preserve">עם ההתחברות </w:t>
       </w:r>
-      <w:proofErr w:type="spellStart"/>
       <w:r>
         <w:t>CommandHandler</w:t>
       </w:r>
-      <w:proofErr w:type="spellEnd"/>
       <w:r>
         <w:rPr>
           <w:rFonts w:hint="cs"/>
@@ -10682,7 +10547,7 @@
     </w:p>
     <w:p>
       <w:pPr>
-        <w:pStyle w:val="af2"/>
+        <w:pStyle w:val="Caption"/>
         <w:bidi/>
         <w:rPr>
           <w:rtl/>
@@ -10768,29 +10633,11 @@
           <w:rFonts w:hint="cs"/>
           <w:rtl/>
         </w:rPr>
-        <w:t xml:space="preserve">, והוא זה שמחכה להתחברות של הבקר אליו. עם ההתחברות דרכו ניתן לשלוח פקודות כמו בקשה של ערך של סנסור </w:t>
-      </w:r>
-      <w:proofErr w:type="spellStart"/>
-      <w:r>
-        <w:rPr>
-          <w:rFonts w:hint="cs"/>
-          <w:rtl/>
-        </w:rPr>
-        <w:t>מסויים</w:t>
-      </w:r>
-      <w:proofErr w:type="spellEnd"/>
-      <w:r>
-        <w:rPr>
-          <w:rFonts w:hint="cs"/>
-          <w:rtl/>
-        </w:rPr>
-        <w:t xml:space="preserve"> ואותה בקשה נשלחת לבקר דרך המחלקה </w:t>
-      </w:r>
-      <w:proofErr w:type="spellStart"/>
+        <w:t xml:space="preserve">, והוא זה שמחכה להתחברות של הבקר אליו. עם ההתחברות דרכו ניתן לשלוח פקודות כמו בקשה של ערך של סנסור מסויים ואותה בקשה נשלחת לבקר דרך המחלקה </w:t>
+      </w:r>
       <w:r>
         <w:t>CommandHandler</w:t>
       </w:r>
-      <w:proofErr w:type="spellEnd"/>
       <w:r>
         <w:rPr>
           <w:rFonts w:hint="cs"/>
@@ -11003,7 +10850,7 @@
     </w:p>
     <w:p>
       <w:pPr>
-        <w:pStyle w:val="af2"/>
+        <w:pStyle w:val="Caption"/>
         <w:bidi/>
         <w:rPr>
           <w:rtl/>
@@ -11089,7 +10936,7 @@
     </w:p>
     <w:p>
       <w:pPr>
-        <w:pStyle w:val="5"/>
+        <w:pStyle w:val="Heading5"/>
         <w:bidi/>
         <w:rPr>
           <w:rtl/>
@@ -11261,7 +11108,7 @@
     </w:p>
     <w:p>
       <w:pPr>
-        <w:pStyle w:val="af2"/>
+        <w:pStyle w:val="Caption"/>
         <w:bidi/>
         <w:rPr>
           <w:rtl/>
@@ -11329,11 +11176,9 @@
         </w:rPr>
         <w:t>כפי שניתן לראות זוהי התנהגות מחזורית, בתחילת עולם ב</w:t>
       </w:r>
-      <w:proofErr w:type="spellStart"/>
       <w:r>
         <w:t>CommandHandler</w:t>
       </w:r>
-      <w:proofErr w:type="spellEnd"/>
       <w:r>
         <w:rPr>
           <w:rFonts w:hint="cs"/>
@@ -11395,11 +11240,9 @@
         </w:rPr>
         <w:t>, קוראים ב</w:t>
       </w:r>
-      <w:proofErr w:type="spellStart"/>
       <w:r>
         <w:t>lut</w:t>
       </w:r>
-      <w:proofErr w:type="spellEnd"/>
       <w:r>
         <w:rPr>
           <w:rFonts w:hint="cs"/>
@@ -11454,11 +11297,9 @@
         </w:rPr>
         <w:t xml:space="preserve">, בתור ארגומנטים לאותה פקודה, מימוש הפקודה, ואם הסיום קוראים לפונקציה פנימית של </w:t>
       </w:r>
-      <w:proofErr w:type="spellStart"/>
       <w:r>
         <w:t>CommandHandler</w:t>
       </w:r>
-      <w:proofErr w:type="spellEnd"/>
       <w:r>
         <w:rPr>
           <w:rFonts w:hint="cs"/>
@@ -11542,7 +11383,7 @@
     </w:p>
     <w:p>
       <w:pPr>
-        <w:pStyle w:val="af3"/>
+        <w:pStyle w:val="ListParagraph"/>
         <w:numPr>
           <w:ilvl w:val="0"/>
           <w:numId w:val="24"/>
@@ -11572,7 +11413,6 @@
         </w:rPr>
         <w:t xml:space="preserve"> לפני מצב </w:t>
       </w:r>
-      <w:proofErr w:type="spellStart"/>
       <w:r>
         <w:rPr>
           <w:b/>
@@ -11581,7 +11421,6 @@
         </w:rPr>
         <w:t>WiFi</w:t>
       </w:r>
-      <w:proofErr w:type="spellEnd"/>
       <w:r>
         <w:rPr>
           <w:rFonts w:hint="cs"/>
@@ -11593,7 +11432,7 @@
     </w:p>
     <w:p>
       <w:pPr>
-        <w:pStyle w:val="af3"/>
+        <w:pStyle w:val="ListParagraph"/>
         <w:numPr>
           <w:ilvl w:val="0"/>
           <w:numId w:val="24"/>
@@ -11633,7 +11472,7 @@
     </w:p>
     <w:p>
       <w:pPr>
-        <w:pStyle w:val="5"/>
+        <w:pStyle w:val="Heading5"/>
         <w:bidi/>
       </w:pPr>
       <w:r>
@@ -11695,7 +11534,7 @@
     </w:p>
     <w:p>
       <w:pPr>
-        <w:pStyle w:val="af2"/>
+        <w:pStyle w:val="Caption"/>
         <w:bidi/>
         <w:rPr>
           <w:rtl/>
@@ -11842,11 +11681,9 @@
         </w:rPr>
         <w:t>), לדאוג לרשום את פרטי ה</w:t>
       </w:r>
-      <w:proofErr w:type="spellStart"/>
       <w:r>
         <w:t>wifi</w:t>
       </w:r>
-      <w:proofErr w:type="spellEnd"/>
       <w:r>
         <w:rPr>
           <w:rFonts w:hint="cs"/>
@@ -11854,11 +11691,9 @@
         </w:rPr>
         <w:t xml:space="preserve"> הנכונים וכתובת ה</w:t>
       </w:r>
-      <w:proofErr w:type="spellStart"/>
       <w:r>
         <w:t>ip</w:t>
       </w:r>
-      <w:proofErr w:type="spellEnd"/>
       <w:r>
         <w:rPr>
           <w:rFonts w:hint="cs"/>
@@ -11874,87 +11709,66 @@
           <w:rFonts w:hint="cs"/>
           <w:rtl/>
         </w:rPr>
+        <w:t xml:space="preserve"> בוינדוס, או ע"י </w:t>
+      </w:r>
+      <w:r>
+        <w:t xml:space="preserve">ifconfig </w:t>
+      </w:r>
+      <w:r>
+        <w:rPr>
+          <w:rFonts w:hint="cs"/>
+          <w:rtl/>
+        </w:rPr>
+        <w:t xml:space="preserve"> בפי).</w:t>
+      </w:r>
+    </w:p>
+    <w:p>
+      <w:pPr>
+        <w:bidi/>
+        <w:rPr>
+          <w:rtl/>
+        </w:rPr>
+      </w:pPr>
+      <w:r>
+        <w:rPr>
+          <w:rFonts w:hint="cs"/>
+          <w:rtl/>
+        </w:rPr>
+        <w:t>ב</w:t>
+      </w:r>
+      <w:r>
+        <w:rPr>
+          <w:rFonts w:hint="cs"/>
+          <w:rtl/>
+        </w:rPr>
+        <w:t>מהלך ה</w:t>
+      </w:r>
+      <w:r>
+        <w:t>bootup</w:t>
+      </w:r>
+      <w:r>
+        <w:rPr>
+          <w:rFonts w:hint="cs"/>
+          <w:rtl/>
+        </w:rPr>
+        <w:t>,</w:t>
+      </w:r>
+      <w:r>
+        <w:rPr>
+          <w:rFonts w:hint="cs"/>
+          <w:rtl/>
+        </w:rPr>
+        <w:t xml:space="preserve"> אם לא הצליח ה</w:t>
+      </w:r>
+      <w:r>
+        <w:t>master</w:t>
+      </w:r>
+      <w:r>
+        <w:rPr>
+          <w:rFonts w:hint="cs"/>
+        </w:rPr>
         <w:t xml:space="preserve"> </w:t>
       </w:r>
-      <w:proofErr w:type="spellStart"/>
-      <w:r>
-        <w:rPr>
-          <w:rFonts w:hint="cs"/>
-          <w:rtl/>
-        </w:rPr>
-        <w:t>בוינדוס</w:t>
-      </w:r>
-      <w:proofErr w:type="spellEnd"/>
-      <w:r>
-        <w:rPr>
-          <w:rFonts w:hint="cs"/>
-          <w:rtl/>
-        </w:rPr>
-        <w:t xml:space="preserve">, או ע"י </w:t>
-      </w:r>
-      <w:proofErr w:type="spellStart"/>
-      <w:r>
-        <w:t>ifconfig</w:t>
-      </w:r>
-      <w:proofErr w:type="spellEnd"/>
-      <w:r>
-        <w:t xml:space="preserve"> </w:t>
-      </w:r>
-      <w:r>
-        <w:rPr>
-          <w:rFonts w:hint="cs"/>
-          <w:rtl/>
-        </w:rPr>
-        <w:t xml:space="preserve"> בפי).</w:t>
-      </w:r>
-    </w:p>
-    <w:p>
-      <w:pPr>
-        <w:bidi/>
-        <w:rPr>
-          <w:rtl/>
-        </w:rPr>
-      </w:pPr>
-      <w:r>
-        <w:rPr>
-          <w:rFonts w:hint="cs"/>
-          <w:rtl/>
-        </w:rPr>
-        <w:t>ב</w:t>
-      </w:r>
-      <w:r>
-        <w:rPr>
-          <w:rFonts w:hint="cs"/>
-          <w:rtl/>
-        </w:rPr>
-        <w:t>מהלך ה</w:t>
-      </w:r>
-      <w:r>
-        <w:t>bootup</w:t>
-      </w:r>
-      <w:r>
-        <w:rPr>
-          <w:rFonts w:hint="cs"/>
-          <w:rtl/>
-        </w:rPr>
-        <w:t>,</w:t>
-      </w:r>
-      <w:r>
-        <w:rPr>
-          <w:rFonts w:hint="cs"/>
-          <w:rtl/>
-        </w:rPr>
-        <w:t xml:space="preserve"> אם לא הצליח ה</w:t>
-      </w:r>
-      <w:r>
-        <w:t>master</w:t>
-      </w:r>
-      <w:r>
-        <w:rPr>
-          <w:rFonts w:hint="cs"/>
-        </w:rPr>
-        <w:t xml:space="preserve"> </w:t>
-      </w:r>
       <w:r>
         <w:rPr>
           <w:rFonts w:hint="cs"/>
@@ -11992,11 +11806,9 @@
         </w:rPr>
         <w:t xml:space="preserve"> לאחר שהצליח להתחבר ל</w:t>
       </w:r>
-      <w:proofErr w:type="spellStart"/>
       <w:r>
         <w:t>wifi</w:t>
       </w:r>
-      <w:proofErr w:type="spellEnd"/>
       <w:r>
         <w:rPr>
           <w:rFonts w:hint="cs"/>
@@ -12029,7 +11841,7 @@
     </w:p>
     <w:p>
       <w:pPr>
-        <w:pStyle w:val="5"/>
+        <w:pStyle w:val="Heading5"/>
         <w:bidi/>
         <w:rPr>
           <w:rtl/>
@@ -12117,7 +11929,7 @@
     </w:p>
     <w:p>
       <w:pPr>
-        <w:pStyle w:val="af2"/>
+        <w:pStyle w:val="Caption"/>
         <w:bidi/>
         <w:rPr>
           <w:rtl/>
@@ -12207,11 +12019,9 @@
         </w:rPr>
         <w:t xml:space="preserve">ר ביקש לייצר חיבור באמצעות </w:t>
       </w:r>
-      <w:proofErr w:type="spellStart"/>
       <w:r>
         <w:t>Wifi</w:t>
       </w:r>
-      <w:proofErr w:type="spellEnd"/>
       <w:r>
         <w:rPr>
           <w:rFonts w:hint="cs"/>
@@ -12229,11 +12039,9 @@
         </w:rPr>
         <w:t>. במידה ומדובר על חיבור ב</w:t>
       </w:r>
-      <w:proofErr w:type="spellStart"/>
       <w:r>
         <w:t>Wifi</w:t>
       </w:r>
-      <w:proofErr w:type="spellEnd"/>
       <w:r>
         <w:rPr>
           <w:rFonts w:hint="cs"/>
@@ -12315,7 +12123,7 @@
     </w:p>
     <w:p>
       <w:pPr>
-        <w:pStyle w:val="2"/>
+        <w:pStyle w:val="Heading2"/>
         <w:bidi/>
         <w:spacing w:after="120"/>
         <w:rPr>
@@ -12416,7 +12224,7 @@
     </w:p>
     <w:p>
       <w:pPr>
-        <w:pStyle w:val="3"/>
+        <w:pStyle w:val="Heading3"/>
         <w:bidi/>
         <w:rPr>
           <w:rtl/>
@@ -12491,7 +12299,7 @@
     </w:p>
     <w:p>
       <w:pPr>
-        <w:pStyle w:val="af2"/>
+        <w:pStyle w:val="Caption"/>
         <w:bidi/>
         <w:rPr>
           <w:rtl/>
@@ -12749,7 +12557,7 @@
     </w:p>
     <w:p>
       <w:pPr>
-        <w:pStyle w:val="af2"/>
+        <w:pStyle w:val="Caption"/>
         <w:bidi/>
         <w:rPr>
           <w:rtl/>
@@ -12869,7 +12677,7 @@
     </w:p>
     <w:p>
       <w:pPr>
-        <w:pStyle w:val="af3"/>
+        <w:pStyle w:val="ListParagraph"/>
         <w:numPr>
           <w:ilvl w:val="0"/>
           <w:numId w:val="23"/>
@@ -12898,7 +12706,7 @@
     </w:p>
     <w:p>
       <w:pPr>
-        <w:pStyle w:val="af3"/>
+        <w:pStyle w:val="ListParagraph"/>
         <w:numPr>
           <w:ilvl w:val="0"/>
           <w:numId w:val="23"/>
@@ -12943,7 +12751,7 @@
     </w:p>
     <w:p>
       <w:pPr>
-        <w:pStyle w:val="af3"/>
+        <w:pStyle w:val="ListParagraph"/>
         <w:numPr>
           <w:ilvl w:val="0"/>
           <w:numId w:val="23"/>
@@ -13012,7 +12820,7 @@
     </w:p>
     <w:p>
       <w:pPr>
-        <w:pStyle w:val="4"/>
+        <w:pStyle w:val="Heading4"/>
         <w:bidi/>
         <w:rPr>
           <w:rtl/>
@@ -13137,7 +12945,7 @@
     </w:p>
     <w:p>
       <w:pPr>
-        <w:pStyle w:val="af2"/>
+        <w:pStyle w:val="Caption"/>
         <w:bidi/>
         <w:rPr>
           <w:rtl/>
@@ -13277,7 +13085,7 @@
     </w:p>
     <w:p>
       <w:pPr>
-        <w:pStyle w:val="af2"/>
+        <w:pStyle w:val="Caption"/>
         <w:bidi/>
         <w:rPr>
           <w:rtl/>
@@ -13422,7 +13230,7 @@
     </w:p>
     <w:p>
       <w:pPr>
-        <w:pStyle w:val="af2"/>
+        <w:pStyle w:val="Caption"/>
         <w:bidi/>
         <w:rPr>
           <w:rtl/>
@@ -13633,7 +13441,7 @@
     </w:p>
     <w:p>
       <w:pPr>
-        <w:pStyle w:val="af2"/>
+        <w:pStyle w:val="Caption"/>
         <w:bidi/>
         <w:rPr>
           <w:rtl/>
@@ -13772,7 +13580,7 @@
     </w:p>
     <w:p>
       <w:pPr>
-        <w:pStyle w:val="af2"/>
+        <w:pStyle w:val="Caption"/>
         <w:bidi/>
         <w:rPr>
           <w:noProof/>
@@ -13863,7 +13671,7 @@
     </w:p>
     <w:p>
       <w:pPr>
-        <w:pStyle w:val="3"/>
+        <w:pStyle w:val="Heading3"/>
         <w:bidi/>
         <w:rPr>
           <w:rtl/>
@@ -13939,7 +13747,7 @@
     </w:p>
     <w:p>
       <w:pPr>
-        <w:pStyle w:val="af2"/>
+        <w:pStyle w:val="Caption"/>
         <w:bidi/>
         <w:rPr>
           <w:rtl/>
@@ -14039,7 +13847,7 @@
     </w:p>
     <w:p>
       <w:pPr>
-        <w:pStyle w:val="3"/>
+        <w:pStyle w:val="Heading3"/>
         <w:bidi/>
         <w:rPr>
           <w:rtl/>
@@ -14114,7 +13922,7 @@
     </w:p>
     <w:p>
       <w:pPr>
-        <w:pStyle w:val="af2"/>
+        <w:pStyle w:val="Caption"/>
         <w:bidi/>
         <w:rPr>
           <w:noProof/>
@@ -14308,7 +14116,7 @@
     </w:p>
     <w:p>
       <w:pPr>
-        <w:pStyle w:val="af2"/>
+        <w:pStyle w:val="Caption"/>
         <w:bidi/>
         <w:rPr>
           <w:rtl/>
@@ -14400,7 +14208,7 @@
     </w:p>
     <w:p>
       <w:pPr>
-        <w:pStyle w:val="3"/>
+        <w:pStyle w:val="Heading3"/>
         <w:bidi/>
         <w:rPr>
           <w:rtl/>
@@ -14426,7 +14234,7 @@
     </w:p>
     <w:p>
       <w:pPr>
-        <w:pStyle w:val="af2"/>
+        <w:pStyle w:val="Caption"/>
         <w:bidi/>
         <w:rPr>
           <w:rtl/>
@@ -14580,7 +14388,7 @@
     </w:p>
     <w:p>
       <w:pPr>
-        <w:pStyle w:val="2"/>
+        <w:pStyle w:val="Heading2"/>
         <w:bidi/>
       </w:pPr>
       <w:bookmarkStart w:id="51" w:name="_Toc164981544"/>
@@ -14609,7 +14417,7 @@
     </w:p>
     <w:p>
       <w:pPr>
-        <w:pStyle w:val="af3"/>
+        <w:pStyle w:val="ListParagraph"/>
         <w:numPr>
           <w:ilvl w:val="0"/>
           <w:numId w:val="21"/>
@@ -14664,7 +14472,7 @@
           <w:szCs w:val="18"/>
           <w:rtl/>
         </w:rPr>
-        <w:t>, המערכת תפקדה מעבר למצופה מבחינת ביצועים</w:t>
+        <w:t xml:space="preserve">, המערכת תפקדה מעבר למצופה מבחינת ביצועים - </w:t>
       </w:r>
       <w:r>
         <w:rPr>
@@ -14673,23 +14481,12 @@
           <w:szCs w:val="18"/>
           <w:rtl/>
         </w:rPr>
-        <w:t xml:space="preserve"> - </w:t>
-      </w:r>
-      <w:bookmarkStart w:id="52" w:name="_GoBack"/>
-      <w:bookmarkEnd w:id="52"/>
-      <w:r>
-        <w:rPr>
-          <w:rFonts w:asciiTheme="minorBidi" w:hAnsiTheme="minorBidi" w:hint="cs"/>
-          <w:sz w:val="18"/>
-          <w:szCs w:val="18"/>
-          <w:rtl/>
-        </w:rPr>
         <w:t>תדירות דגימה של יותר מ10 הרץ.</w:t>
       </w:r>
     </w:p>
     <w:p>
       <w:pPr>
-        <w:pStyle w:val="1"/>
+        <w:pStyle w:val="Heading1"/>
         <w:bidi/>
         <w:rPr>
           <w:rFonts w:asciiTheme="minorBidi" w:hAnsiTheme="minorBidi"/>
@@ -14698,7 +14495,7 @@
           <w:rtl/>
         </w:rPr>
       </w:pPr>
-      <w:bookmarkStart w:id="53" w:name="_Toc164981546"/>
+      <w:bookmarkStart w:id="52" w:name="_Toc164981546"/>
       <w:r>
         <w:rPr>
           <w:rFonts w:asciiTheme="minorBidi" w:hAnsiTheme="minorBidi" w:hint="eastAsia"/>
@@ -14726,7 +14523,7 @@
         </w:rPr>
         <w:t>הפרויקט</w:t>
       </w:r>
-      <w:bookmarkEnd w:id="53"/>
+      <w:bookmarkEnd w:id="52"/>
     </w:p>
     <w:p>
       <w:pPr>
@@ -14756,11 +14553,9 @@
         </w:rPr>
         <w:t xml:space="preserve"> בתשתית שנבדקה ואמינה. הפרויקט והקוד נמצא ב</w:t>
       </w:r>
-      <w:proofErr w:type="spellStart"/>
       <w:r>
         <w:t>github</w:t>
       </w:r>
-      <w:proofErr w:type="spellEnd"/>
       <w:r>
         <w:rPr>
           <w:rFonts w:hint="cs"/>
@@ -14796,80 +14591,30 @@
         </w:rPr>
         <w:t>הסיבה שבחרנו ב</w:t>
       </w:r>
-      <w:proofErr w:type="spellStart"/>
       <w:r>
         <w:t>github</w:t>
       </w:r>
-      <w:proofErr w:type="spellEnd"/>
-      <w:r>
-        <w:rPr>
-          <w:rFonts w:hint="cs"/>
-          <w:rtl/>
-        </w:rPr>
-        <w:t xml:space="preserve">,היות וזו פלטפורמה נוחה לניהול פרויקטים, שבה מספר קבוצות יכולות להשתמש בתשתית ולהכניס יכולות נוספות ללא תלות בקבוצות אחרות ובפרט, יכולת ניהול </w:t>
-      </w:r>
-      <w:proofErr w:type="spellStart"/>
-      <w:r>
-        <w:rPr>
-          <w:rFonts w:hint="cs"/>
-          <w:rtl/>
-        </w:rPr>
-        <w:t>פרוייקטים</w:t>
-      </w:r>
-      <w:proofErr w:type="spellEnd"/>
-      <w:r>
-        <w:rPr>
-          <w:rFonts w:hint="cs"/>
-          <w:rtl/>
-        </w:rPr>
-        <w:t xml:space="preserve"> מודולרית, כמו בחירת גרסה מסוימת. </w:t>
-      </w:r>
-    </w:p>
-    <w:p>
-      <w:pPr>
-        <w:bidi/>
-        <w:rPr>
-          <w:rtl/>
-        </w:rPr>
-      </w:pPr>
-      <w:r>
-        <w:rPr>
-          <w:rFonts w:hint="cs"/>
-          <w:rtl/>
-        </w:rPr>
-        <w:t xml:space="preserve">כאמור בחלק </w:t>
-      </w:r>
-      <w:proofErr w:type="spellStart"/>
-      <w:r>
-        <w:rPr>
-          <w:rFonts w:hint="cs"/>
-          <w:rtl/>
-        </w:rPr>
-        <w:t>התוכנתי</w:t>
-      </w:r>
-      <w:proofErr w:type="spellEnd"/>
-      <w:r>
-        <w:rPr>
-          <w:rFonts w:hint="cs"/>
-          <w:rtl/>
-        </w:rPr>
-        <w:t xml:space="preserve">, בקוד עצמו יש תיעוד מפורט של כל מחלקה וכל פונקציה ומה מהות, בנוסף לכך בחלק המאסטר ישנו גם תיעוד של כל הפעולות שמתבצעות מאחורי הקלעים (אף על פי שסביר להניח שלא ישנו את היסודות של התשתית שמימשנו), ישנם שני חלקים לתוכנה, תוכנה </w:t>
-      </w:r>
-      <w:proofErr w:type="spellStart"/>
-      <w:r>
-        <w:rPr>
-          <w:rFonts w:hint="cs"/>
-          <w:rtl/>
-        </w:rPr>
-        <w:t>הקושחה</w:t>
-      </w:r>
-      <w:proofErr w:type="spellEnd"/>
-      <w:r>
-        <w:rPr>
-          <w:rFonts w:hint="cs"/>
-          <w:rtl/>
-        </w:rPr>
-        <w:t xml:space="preserve"> שנמצאת בתיקיית </w:t>
+      <w:r>
+        <w:rPr>
+          <w:rFonts w:hint="cs"/>
+          <w:rtl/>
+        </w:rPr>
+        <w:t xml:space="preserve">,היות וזו פלטפורמה נוחה לניהול פרויקטים, שבה מספר קבוצות יכולות להשתמש בתשתית ולהכניס יכולות נוספות ללא תלות בקבוצות אחרות ובפרט, יכולת ניהול פרוייקטים מודולרית, כמו בחירת גרסה מסוימת. </w:t>
+      </w:r>
+    </w:p>
+    <w:p>
+      <w:pPr>
+        <w:bidi/>
+        <w:rPr>
+          <w:rtl/>
+        </w:rPr>
+      </w:pPr>
+      <w:r>
+        <w:rPr>
+          <w:rFonts w:hint="cs"/>
+          <w:rtl/>
+        </w:rPr>
+        <w:t xml:space="preserve">כאמור בחלק התוכנתי, בקוד עצמו יש תיעוד מפורט של כל מחלקה וכל פונקציה ומה מהות, בנוסף לכך בחלק המאסטר ישנו גם תיעוד של כל הפעולות שמתבצעות מאחורי הקלעים (אף על פי שסביר להניח שלא ישנו את היסודות של התשתית שמימשנו), ישנם שני חלקים לתוכנה, תוכנה הקושחה שנמצאת בתיקיית </w:t>
       </w:r>
       <w:r>
         <w:t>main</w:t>
@@ -14891,33 +14636,15 @@
         </w:rPr>
         <w:t>(ה</w:t>
       </w:r>
-      <w:proofErr w:type="spellStart"/>
       <w:r>
         <w:t>api</w:t>
       </w:r>
-      <w:proofErr w:type="spellEnd"/>
-      <w:r>
-        <w:rPr>
-          <w:rFonts w:hint="cs"/>
-          <w:rtl/>
-        </w:rPr>
-        <w:t xml:space="preserve"> </w:t>
-      </w:r>
-      <w:proofErr w:type="spellStart"/>
-      <w:r>
-        <w:rPr>
-          <w:rFonts w:hint="cs"/>
-          <w:rtl/>
-        </w:rPr>
-        <w:t>פייתון</w:t>
-      </w:r>
-      <w:proofErr w:type="spellEnd"/>
-      <w:r>
-        <w:rPr>
-          <w:rFonts w:hint="cs"/>
-          <w:rtl/>
-        </w:rPr>
-        <w:t xml:space="preserve">), שנמצא בתוך </w:t>
+      <w:r>
+        <w:rPr>
+          <w:rFonts w:hint="cs"/>
+          <w:rtl/>
+        </w:rPr>
+        <w:t xml:space="preserve"> פייתון), שנמצא בתוך </w:t>
       </w:r>
       <w:r>
         <w:rPr>
@@ -14930,23 +14657,7 @@
           <w:rFonts w:hint="cs"/>
           <w:rtl/>
         </w:rPr>
-        <w:t xml:space="preserve">. ישנו בתוך </w:t>
-      </w:r>
-      <w:proofErr w:type="spellStart"/>
-      <w:r>
-        <w:rPr>
-          <w:rFonts w:hint="cs"/>
-          <w:rtl/>
-        </w:rPr>
-        <w:t>הגיטהאב</w:t>
-      </w:r>
-      <w:proofErr w:type="spellEnd"/>
-      <w:r>
-        <w:rPr>
-          <w:rFonts w:hint="cs"/>
-          <w:rtl/>
-        </w:rPr>
-        <w:t xml:space="preserve">, דמו עבור שני מצב הריצה מול המאסטר, למצב ריצה </w:t>
+        <w:t xml:space="preserve">. ישנו בתוך הגיטהאב, דמו עבור שני מצב הריצה מול המאסטר, למצב ריצה </w:t>
       </w:r>
       <w:r>
         <w:rPr>
@@ -14959,23 +14670,7 @@
           <w:rFonts w:hint="cs"/>
           <w:rtl/>
         </w:rPr>
-        <w:t xml:space="preserve">, יש בתוכנה לדרוש לרוץ במצב זה או בהינתן ולא מצליחים </w:t>
-      </w:r>
-      <w:proofErr w:type="spellStart"/>
-      <w:r>
-        <w:rPr>
-          <w:rFonts w:hint="cs"/>
-          <w:rtl/>
-        </w:rPr>
-        <w:t>להכנס</w:t>
-      </w:r>
-      <w:proofErr w:type="spellEnd"/>
-      <w:r>
-        <w:rPr>
-          <w:rFonts w:hint="cs"/>
-          <w:rtl/>
-        </w:rPr>
-        <w:t xml:space="preserve"> למצב </w:t>
+        <w:t xml:space="preserve">, יש בתוכנה לדרוש לרוץ במצב זה או בהינתן ולא מצליחים להכנס למצב </w:t>
       </w:r>
       <w:r>
         <w:rPr>
@@ -15011,11 +14706,9 @@
         <w:lastRenderedPageBreak/>
         <w:t xml:space="preserve">הוספנו כלים כמו </w:t>
       </w:r>
-      <w:proofErr w:type="spellStart"/>
       <w:r>
         <w:t>ThermalVisualizer</w:t>
       </w:r>
-      <w:proofErr w:type="spellEnd"/>
       <w:r>
         <w:rPr>
           <w:rFonts w:hint="cs"/>
@@ -15063,102 +14756,22 @@
           <w:rFonts w:hint="cs"/>
           <w:rtl/>
         </w:rPr>
-        <w:t xml:space="preserve">, וגם דמו נקודתי להוצאת מידע מסנסורים(שככל הנראה יהיה עיקר השימוש בתשתית). בנוסף לכך יש תיעוד שעשינו, אשר מסביר בפרוט-פרוט על הסיבה </w:t>
-      </w:r>
-      <w:proofErr w:type="spellStart"/>
-      <w:r>
-        <w:rPr>
-          <w:rFonts w:hint="cs"/>
-          <w:rtl/>
-        </w:rPr>
-        <w:t>לפרוייקט</w:t>
-      </w:r>
-      <w:proofErr w:type="spellEnd"/>
-      <w:r>
-        <w:rPr>
-          <w:rFonts w:hint="cs"/>
-          <w:rtl/>
-        </w:rPr>
-        <w:t xml:space="preserve">, דרך </w:t>
-      </w:r>
-      <w:proofErr w:type="spellStart"/>
-      <w:r>
-        <w:rPr>
-          <w:rFonts w:hint="cs"/>
-          <w:rtl/>
-        </w:rPr>
-        <w:t>הפיתרון</w:t>
-      </w:r>
-      <w:proofErr w:type="spellEnd"/>
-      <w:r>
-        <w:rPr>
-          <w:rFonts w:hint="cs"/>
-          <w:rtl/>
-        </w:rPr>
-        <w:t xml:space="preserve"> - כלומר על החומרה של הפרויקט, כיצד התוכנה של הפרויקט תמומש(תכנון), כיצד איך היא מומשה בפועל ומכונות מצבים של חלקים עיקריים בתוכנה, ותכנון המחלקות הראשי של </w:t>
-      </w:r>
-      <w:proofErr w:type="spellStart"/>
-      <w:r>
-        <w:rPr>
-          <w:rFonts w:hint="cs"/>
-          <w:rtl/>
-        </w:rPr>
-        <w:t>הפרוייקט</w:t>
-      </w:r>
-      <w:proofErr w:type="spellEnd"/>
-      <w:r>
-        <w:rPr>
-          <w:rFonts w:hint="cs"/>
-          <w:rtl/>
-        </w:rPr>
-        <w:t>.</w:t>
-      </w:r>
-    </w:p>
-    <w:p>
-      <w:pPr>
-        <w:bidi/>
-        <w:rPr>
-          <w:rtl/>
-        </w:rPr>
-      </w:pPr>
-      <w:r>
-        <w:rPr>
-          <w:rFonts w:hint="cs"/>
-          <w:rtl/>
-        </w:rPr>
-        <w:t xml:space="preserve">בנוסף לכך יש מדריכים שצירפנו לתיעוד שנועדו להקל על המשתמש, כמו כיצד להתקין את התוכנות הנדרשות, כיצד לעבוד מול התשתית שביצענו, כיצד ניתן יהיה להרחיב את יכולותיה והתוצאות בדיקות שעשינו המוכיחות את יכולות ורמת הביצועים של הסנסורים שנבחרו לפרויקט זה. בנוסף לזה צירפנו קישורים למדריכים מומלצים </w:t>
-      </w:r>
-      <w:proofErr w:type="spellStart"/>
-      <w:r>
-        <w:rPr>
-          <w:rFonts w:hint="cs"/>
-          <w:rtl/>
-        </w:rPr>
-        <w:t>לפייתון</w:t>
-      </w:r>
-      <w:proofErr w:type="spellEnd"/>
-      <w:r>
-        <w:rPr>
-          <w:rFonts w:hint="cs"/>
-          <w:rtl/>
-        </w:rPr>
-        <w:t xml:space="preserve"> + </w:t>
-      </w:r>
-      <w:proofErr w:type="spellStart"/>
-      <w:r>
-        <w:rPr>
-          <w:rFonts w:hint="cs"/>
-          <w:rtl/>
-        </w:rPr>
-        <w:t>ארדואינו</w:t>
-      </w:r>
-      <w:proofErr w:type="spellEnd"/>
-      <w:r>
-        <w:rPr>
-          <w:rFonts w:hint="cs"/>
-          <w:rtl/>
-        </w:rPr>
-        <w:t xml:space="preserve">(במידת הצורך), והסבר כללי של כיצד לעבוד עם </w:t>
+        <w:t>, וגם דמו נקודתי להוצאת מידע מסנסורים(שככל הנראה יהיה עיקר השימוש בתשתית). בנוסף לכך יש תיעוד שעשינו, אשר מסביר בפרוט-פרוט על הסיבה לפרוייקט, דרך הפיתרון - כלומר על החומרה של הפרויקט, כיצד התוכנה של הפרויקט תמומש(תכנון), כיצד איך היא מומשה בפועל ומכונות מצבים של חלקים עיקריים בתוכנה, ותכנון המחלקות הראשי של הפרוייקט.</w:t>
+      </w:r>
+    </w:p>
+    <w:p>
+      <w:pPr>
+        <w:bidi/>
+        <w:rPr>
+          <w:rtl/>
+        </w:rPr>
+      </w:pPr>
+      <w:r>
+        <w:rPr>
+          <w:rFonts w:hint="cs"/>
+          <w:rtl/>
+        </w:rPr>
+        <w:t xml:space="preserve">בנוסף לכך יש מדריכים שצירפנו לתיעוד שנועדו להקל על המשתמש, כמו כיצד להתקין את התוכנות הנדרשות, כיצד לעבוד מול התשתית שביצענו, כיצד ניתן יהיה להרחיב את יכולותיה והתוצאות בדיקות שעשינו המוכיחות את יכולות ורמת הביצועים של הסנסורים שנבחרו לפרויקט זה. בנוסף לזה צירפנו קישורים למדריכים מומלצים לפייתון + ארדואינו(במידת הצורך), והסבר כללי של כיצד לעבוד עם </w:t>
       </w:r>
       <w:r>
         <w:t>Arduino</w:t>
@@ -15170,11 +14783,9 @@
         </w:rPr>
         <w:t>, ואיך לעבוד עם ה</w:t>
       </w:r>
-      <w:proofErr w:type="spellStart"/>
       <w:r>
         <w:t>api</w:t>
       </w:r>
-      <w:proofErr w:type="spellEnd"/>
       <w:r>
         <w:rPr>
           <w:rFonts w:hint="cs"/>
@@ -15193,54 +14804,22 @@
           <w:rFonts w:hint="cs"/>
           <w:rtl/>
         </w:rPr>
-        <w:t xml:space="preserve">שפיתחנו עבור תשתית המאסטר(של </w:t>
-      </w:r>
-      <w:proofErr w:type="spellStart"/>
-      <w:r>
-        <w:rPr>
-          <w:rFonts w:hint="cs"/>
-          <w:rtl/>
-        </w:rPr>
-        <w:t>הפייתון</w:t>
-      </w:r>
-      <w:proofErr w:type="spellEnd"/>
-      <w:r>
-        <w:rPr>
-          <w:rFonts w:hint="cs"/>
-          <w:rtl/>
-        </w:rPr>
-        <w:t xml:space="preserve">). </w:t>
-      </w:r>
-    </w:p>
-    <w:p>
-      <w:pPr>
-        <w:bidi/>
-        <w:rPr>
-          <w:rtl/>
-        </w:rPr>
-      </w:pPr>
-      <w:r>
-        <w:rPr>
-          <w:rFonts w:hint="cs"/>
-          <w:rtl/>
-        </w:rPr>
-        <w:t xml:space="preserve">הוספנו מדריך להוספת סנסור חדש וכיצד להוסיף פקודה חדשה שיהיה ניתן לשלוח לבקר, כיצד </w:t>
-      </w:r>
-      <w:proofErr w:type="spellStart"/>
-      <w:r>
-        <w:rPr>
-          <w:rFonts w:hint="cs"/>
-          <w:rtl/>
-        </w:rPr>
-        <w:t>בקושחה</w:t>
-      </w:r>
-      <w:proofErr w:type="spellEnd"/>
-      <w:r>
-        <w:rPr>
-          <w:rFonts w:hint="cs"/>
-          <w:rtl/>
-        </w:rPr>
-        <w:t xml:space="preserve"> לטפל בפקודה החדשה שנשלחה והסבר כיצד עובד שליחה וקבלה של מידע לבקר שמתפקד בתור ה</w:t>
+        <w:t xml:space="preserve">שפיתחנו עבור תשתית המאסטר(של הפייתון). </w:t>
+      </w:r>
+    </w:p>
+    <w:p>
+      <w:pPr>
+        <w:bidi/>
+        <w:rPr>
+          <w:rtl/>
+        </w:rPr>
+      </w:pPr>
+      <w:r>
+        <w:rPr>
+          <w:rFonts w:hint="cs"/>
+          <w:rtl/>
+        </w:rPr>
+        <w:t>הוספנו מדריך להוספת סנסור חדש וכיצד להוסיף פקודה חדשה שיהיה ניתן לשלוח לבקר, כיצד בקושחה לטפל בפקודה החדשה שנשלחה והסבר כיצד עובד שליחה וקבלה של מידע לבקר שמתפקד בתור ה</w:t>
       </w:r>
       <w:r>
         <w:t>slave</w:t>
@@ -15281,39 +14860,16 @@
           <w:rFonts w:hint="cs"/>
           <w:rtl/>
         </w:rPr>
+        <w:t xml:space="preserve"> החומרתי בתוך הגיט, במידה ויהיה צורך להרחבה או הסרת סנסורים נוספים</w:t>
+      </w:r>
+      <w:r>
+        <w:rPr>
+          <w:rFonts w:hint="cs"/>
+        </w:rPr>
         <w:t xml:space="preserve"> </w:t>
       </w:r>
-      <w:proofErr w:type="spellStart"/>
-      <w:r>
-        <w:rPr>
-          <w:rFonts w:hint="cs"/>
-          <w:rtl/>
-        </w:rPr>
-        <w:t>החומרתי</w:t>
-      </w:r>
-      <w:proofErr w:type="spellEnd"/>
-      <w:r>
-        <w:rPr>
-          <w:rFonts w:hint="cs"/>
-          <w:rtl/>
-        </w:rPr>
-        <w:t xml:space="preserve"> בתוך </w:t>
-      </w:r>
-      <w:proofErr w:type="spellStart"/>
-      <w:r>
-        <w:rPr>
-          <w:rFonts w:hint="cs"/>
-          <w:rtl/>
-        </w:rPr>
-        <w:t>הגיט</w:t>
-      </w:r>
-      <w:proofErr w:type="spellEnd"/>
-      <w:r>
-        <w:rPr>
-          <w:rFonts w:hint="cs"/>
-          <w:rtl/>
-        </w:rPr>
-        <w:t>, במידה ויהיה צורך להרחבה או הסרת סנסורים נוספים</w:t>
+      <w:r>
+        <w:t>–</w:t>
       </w:r>
       <w:r>
         <w:rPr>
@@ -15322,36 +14878,11 @@
         <w:t xml:space="preserve"> </w:t>
       </w:r>
       <w:r>
-        <w:t>–</w:t>
-      </w:r>
-      <w:r>
-        <w:rPr>
-          <w:rFonts w:hint="cs"/>
-        </w:rPr>
-        <w:t xml:space="preserve"> </w:t>
-      </w:r>
-      <w:r>
-        <w:rPr>
-          <w:rFonts w:hint="cs"/>
-          <w:rtl/>
-        </w:rPr>
-        <w:t xml:space="preserve">ובכך ימנע עיצוב ותכנון מחדש, של החלק </w:t>
-      </w:r>
-      <w:proofErr w:type="spellStart"/>
-      <w:r>
-        <w:rPr>
-          <w:rFonts w:hint="cs"/>
-          <w:rtl/>
-        </w:rPr>
-        <w:t>החומרתי</w:t>
-      </w:r>
-      <w:proofErr w:type="spellEnd"/>
-      <w:r>
-        <w:rPr>
-          <w:rFonts w:hint="cs"/>
-          <w:rtl/>
-        </w:rPr>
-        <w:t>. בנוסף לכך הוספנו תייקיה ל</w:t>
+        <w:rPr>
+          <w:rFonts w:hint="cs"/>
+          <w:rtl/>
+        </w:rPr>
+        <w:t>ובכך ימנע עיצוב ותכנון מחדש, של החלק החומרתי. בנוסף לכך הוספנו תייקיה ל</w:t>
       </w:r>
       <w:r>
         <w:t>pi</w:t>
@@ -15361,23 +14892,7 @@
           <w:rFonts w:hint="cs"/>
           <w:rtl/>
         </w:rPr>
-        <w:t xml:space="preserve"> </w:t>
-      </w:r>
-      <w:proofErr w:type="spellStart"/>
-      <w:r>
-        <w:rPr>
-          <w:rFonts w:hint="cs"/>
-          <w:rtl/>
-        </w:rPr>
-        <w:t>לגיט</w:t>
-      </w:r>
-      <w:proofErr w:type="spellEnd"/>
-      <w:r>
-        <w:rPr>
-          <w:rFonts w:hint="cs"/>
-          <w:rtl/>
-        </w:rPr>
-        <w:t xml:space="preserve"> שבמידת הצורך אם ירצו, יוכלו להוסיף את כל המדריכים ההתקנות והדברים הרלוונטיי</w:t>
+        <w:t xml:space="preserve"> לגיט שבמידת הצורך אם ירצו, יוכלו להוסיף את כל המדריכים ההתקנות והדברים הרלוונטיי</w:t>
       </w:r>
       <w:r>
         <w:rPr>
@@ -15457,13 +14972,13 @@
     </w:p>
     <w:p>
       <w:pPr>
-        <w:pStyle w:val="af2"/>
-        <w:bidi/>
-        <w:rPr>
-          <w:rtl/>
-        </w:rPr>
-      </w:pPr>
-      <w:bookmarkStart w:id="54" w:name="_Toc164981523"/>
+        <w:pStyle w:val="Caption"/>
+        <w:bidi/>
+        <w:rPr>
+          <w:rtl/>
+        </w:rPr>
+      </w:pPr>
+      <w:bookmarkStart w:id="53" w:name="_Toc164981523"/>
       <w:r>
         <w:rPr>
           <w:rtl/>
@@ -15509,7 +15024,7 @@
         </w:rPr>
         <w:t>-דף גיטהאב הראשי של הפרוייקט</w:t>
       </w:r>
-      <w:bookmarkEnd w:id="54"/>
+      <w:bookmarkEnd w:id="53"/>
     </w:p>
     <w:p>
       <w:pPr>
@@ -15630,7 +15145,7 @@
     </w:p>
     <w:p>
       <w:pPr>
-        <w:pStyle w:val="1"/>
+        <w:pStyle w:val="Heading1"/>
         <w:bidi/>
         <w:rPr>
           <w:rFonts w:asciiTheme="minorBidi" w:hAnsiTheme="minorBidi"/>
@@ -15639,9 +15154,9 @@
           <w:rtl/>
         </w:rPr>
       </w:pPr>
-      <w:bookmarkStart w:id="55" w:name="_Ref43639070"/>
-      <w:bookmarkStart w:id="56" w:name="_Toc312310387"/>
-      <w:bookmarkStart w:id="57" w:name="_Toc164981545"/>
+      <w:bookmarkStart w:id="54" w:name="_Ref43639070"/>
+      <w:bookmarkStart w:id="55" w:name="_Toc312310387"/>
+      <w:bookmarkStart w:id="56" w:name="_Toc164981545"/>
       <w:bookmarkEnd w:id="37"/>
       <w:r>
         <w:rPr>
@@ -15670,8 +15185,8 @@
         </w:rPr>
         <w:t>מסקנות</w:t>
       </w:r>
+      <w:bookmarkEnd w:id="54"/>
       <w:bookmarkEnd w:id="55"/>
-      <w:bookmarkEnd w:id="56"/>
       <w:r>
         <w:rPr>
           <w:rFonts w:asciiTheme="minorBidi" w:hAnsiTheme="minorBidi"/>
@@ -15681,7 +15196,7 @@
         </w:rPr>
         <w:t xml:space="preserve"> והצעות להמשך</w:t>
       </w:r>
-      <w:bookmarkEnd w:id="57"/>
+      <w:bookmarkEnd w:id="56"/>
     </w:p>
     <w:p>
       <w:pPr>
@@ -15839,7 +15354,6 @@
         </w:rPr>
         <w:t>ה</w:t>
       </w:r>
-      <w:proofErr w:type="spellStart"/>
       <w:r>
         <w:rPr>
           <w:rFonts w:asciiTheme="minorBidi" w:hAnsiTheme="minorBidi"/>
@@ -15848,7 +15362,6 @@
         </w:rPr>
         <w:t>rgb</w:t>
       </w:r>
-      <w:proofErr w:type="spellEnd"/>
       <w:r>
         <w:rPr>
           <w:rFonts w:asciiTheme="minorBidi" w:hAnsiTheme="minorBidi" w:hint="cs"/>
@@ -15882,7 +15395,7 @@
     </w:p>
     <w:p>
       <w:pPr>
-        <w:pStyle w:val="af3"/>
+        <w:pStyle w:val="ListParagraph"/>
         <w:numPr>
           <w:ilvl w:val="0"/>
           <w:numId w:val="19"/>
@@ -15961,7 +15474,7 @@
     </w:p>
     <w:p>
       <w:pPr>
-        <w:pStyle w:val="af3"/>
+        <w:pStyle w:val="ListParagraph"/>
         <w:numPr>
           <w:ilvl w:val="0"/>
           <w:numId w:val="19"/>
@@ -16022,7 +15535,6 @@
         </w:rPr>
         <w:t>הפרויקט מודולרי מראש עבור אופציה זו). ניתן להכין פרויקטים מגוונים ב</w:t>
       </w:r>
-      <w:proofErr w:type="spellStart"/>
       <w:r>
         <w:rPr>
           <w:rFonts w:asciiTheme="minorBidi" w:hAnsiTheme="minorBidi"/>
@@ -16031,7 +15543,6 @@
         </w:rPr>
         <w:t>gui</w:t>
       </w:r>
-      <w:proofErr w:type="spellEnd"/>
       <w:r>
         <w:rPr>
           <w:rFonts w:asciiTheme="minorBidi" w:hAnsiTheme="minorBidi" w:hint="cs"/>
@@ -16111,47 +15622,33 @@
         <w:rPr>
           <w:rFonts w:ascii="Arial" w:hAnsi="Arial" w:cs="Arial"/>
         </w:rPr>
-        <w:t xml:space="preserve">M5Stack CoreS3 ESP32S3 </w:t>
-      </w:r>
-      <w:proofErr w:type="spellStart"/>
+        <w:t>M5Stack CoreS3 ESP32S3 loT Development Kit</w:t>
+      </w:r>
       <w:r>
         <w:rPr>
           <w:rFonts w:ascii="Arial" w:hAnsi="Arial" w:cs="Arial"/>
         </w:rPr>
-        <w:t>loT</w:t>
-      </w:r>
-      <w:proofErr w:type="spellEnd"/>
+        <w:t xml:space="preserve"> Specification</w:t>
+      </w:r>
       <w:r>
         <w:rPr>
           <w:rFonts w:ascii="Arial" w:hAnsi="Arial" w:cs="Arial"/>
         </w:rPr>
-        <w:t xml:space="preserve"> Development Kit</w:t>
+        <w:t xml:space="preserve"> </w:t>
+      </w:r>
+      <w:r>
+        <w:t>https://shop.m5stack.com/products/m5stack-cores3-esp32s3-lotdevelopment-kit</w:t>
       </w:r>
       <w:r>
         <w:rPr>
           <w:rFonts w:ascii="Arial" w:hAnsi="Arial" w:cs="Arial"/>
         </w:rPr>
-        <w:t xml:space="preserve"> Specification</w:t>
-      </w:r>
-      <w:r>
-        <w:rPr>
-          <w:rFonts w:ascii="Arial" w:hAnsi="Arial" w:cs="Arial"/>
-        </w:rPr>
         <w:t xml:space="preserve"> </w:t>
       </w:r>
-      <w:r>
-        <w:t>https://shop.m5stack.com/products/m5stack-cores3-esp32s3-lotdevelopment-kit</w:t>
-      </w:r>
-      <w:r>
-        <w:rPr>
-          <w:rFonts w:ascii="Arial" w:hAnsi="Arial" w:cs="Arial"/>
-        </w:rPr>
-        <w:t xml:space="preserve"> </w:t>
-      </w:r>
-    </w:p>
-    <w:p>
-      <w:pPr>
-        <w:pStyle w:val="af3"/>
+    </w:p>
+    <w:p>
+      <w:pPr>
+        <w:pStyle w:val="ListParagraph"/>
         <w:numPr>
           <w:ilvl w:val="0"/>
           <w:numId w:val="20"/>
@@ -16180,7 +15677,7 @@
     </w:p>
     <w:p>
       <w:pPr>
-        <w:pStyle w:val="af3"/>
+        <w:pStyle w:val="ListParagraph"/>
         <w:numPr>
           <w:ilvl w:val="0"/>
           <w:numId w:val="20"/>
@@ -16191,19 +15688,11 @@
           <w:rFonts w:ascii="Arial" w:hAnsi="Arial" w:cs="Arial"/>
         </w:rPr>
       </w:pPr>
-      <w:proofErr w:type="spellStart"/>
       <w:r>
         <w:rPr>
           <w:rFonts w:ascii="Arial" w:hAnsi="Arial" w:cs="Arial"/>
         </w:rPr>
-        <w:t>PaHub</w:t>
-      </w:r>
-      <w:proofErr w:type="spellEnd"/>
-      <w:r>
-        <w:rPr>
-          <w:rFonts w:ascii="Arial" w:hAnsi="Arial" w:cs="Arial"/>
-        </w:rPr>
-        <w:t xml:space="preserve"> specification - </w:t>
+        <w:t xml:space="preserve">PaHub specification - </w:t>
       </w:r>
       <w:hyperlink r:id="rId35" w:history="1">
         <w:r>
@@ -16217,7 +15706,7 @@
     </w:p>
     <w:p>
       <w:pPr>
-        <w:pStyle w:val="af3"/>
+        <w:pStyle w:val="ListParagraph"/>
         <w:numPr>
           <w:ilvl w:val="0"/>
           <w:numId w:val="20"/>
@@ -16231,19 +15720,11 @@
           <w:rFonts w:ascii="Arial" w:hAnsi="Arial" w:cs="Arial"/>
         </w:rPr>
       </w:pPr>
-      <w:proofErr w:type="spellStart"/>
       <w:r>
         <w:rPr>
           <w:rFonts w:ascii="Arial" w:hAnsi="Arial" w:cs="Arial"/>
         </w:rPr>
-        <w:t>PbHub</w:t>
-      </w:r>
-      <w:proofErr w:type="spellEnd"/>
-      <w:r>
-        <w:rPr>
-          <w:rFonts w:ascii="Arial" w:hAnsi="Arial" w:cs="Arial"/>
-        </w:rPr>
-        <w:t xml:space="preserve"> specification - </w:t>
+        <w:t xml:space="preserve">PbHub specification - </w:t>
       </w:r>
       <w:hyperlink r:id="rId36" w:history="1">
         <w:r>
@@ -16257,7 +15738,7 @@
     </w:p>
     <w:p>
       <w:pPr>
-        <w:pStyle w:val="af3"/>
+        <w:pStyle w:val="ListParagraph"/>
         <w:numPr>
           <w:ilvl w:val="0"/>
           <w:numId w:val="20"/>
@@ -16271,47 +15752,11 @@
           <w:rFonts w:ascii="Arial" w:hAnsi="Arial" w:cs="Arial"/>
         </w:rPr>
       </w:pPr>
-      <w:proofErr w:type="spellStart"/>
       <w:r>
         <w:rPr>
           <w:rFonts w:ascii="Arial" w:hAnsi="Arial" w:cs="Arial"/>
         </w:rPr>
-        <w:t>SparkFun</w:t>
-      </w:r>
-      <w:proofErr w:type="spellEnd"/>
-      <w:r>
-        <w:rPr>
-          <w:rFonts w:ascii="Arial" w:hAnsi="Arial" w:cs="Arial"/>
-        </w:rPr>
-        <w:t xml:space="preserve"> </w:t>
-      </w:r>
-      <w:proofErr w:type="spellStart"/>
-      <w:r>
-        <w:rPr>
-          <w:rFonts w:ascii="Arial" w:hAnsi="Arial" w:cs="Arial"/>
-        </w:rPr>
-        <w:t>Qwiic</w:t>
-      </w:r>
-      <w:proofErr w:type="spellEnd"/>
-      <w:r>
-        <w:rPr>
-          <w:rFonts w:ascii="Arial" w:hAnsi="Arial" w:cs="Arial"/>
-        </w:rPr>
-        <w:t xml:space="preserve"> </w:t>
-      </w:r>
-      <w:proofErr w:type="spellStart"/>
-      <w:r>
-        <w:rPr>
-          <w:rFonts w:ascii="Arial" w:hAnsi="Arial" w:cs="Arial"/>
-        </w:rPr>
-        <w:t>ToF</w:t>
-      </w:r>
-      <w:proofErr w:type="spellEnd"/>
-      <w:r>
-        <w:rPr>
-          <w:rFonts w:ascii="Arial" w:hAnsi="Arial" w:cs="Arial"/>
-        </w:rPr>
-        <w:t xml:space="preserve"> Imager - VL53L5CX</w:t>
+        <w:t>SparkFun Qwiic ToF Imager - VL53L5CX</w:t>
       </w:r>
       <w:r>
         <w:rPr>
@@ -16331,7 +15776,7 @@
     </w:p>
     <w:p>
       <w:pPr>
-        <w:pStyle w:val="af3"/>
+        <w:pStyle w:val="ListParagraph"/>
         <w:numPr>
           <w:ilvl w:val="0"/>
           <w:numId w:val="20"/>
@@ -16345,19 +15790,11 @@
           <w:rFonts w:ascii="Arial" w:hAnsi="Arial" w:cs="Arial"/>
         </w:rPr>
       </w:pPr>
-      <w:proofErr w:type="spellStart"/>
       <w:r>
         <w:rPr>
           <w:rFonts w:ascii="Arial" w:hAnsi="Arial" w:cs="Arial"/>
         </w:rPr>
-        <w:t>SparkFun</w:t>
-      </w:r>
-      <w:proofErr w:type="spellEnd"/>
-      <w:r>
-        <w:rPr>
-          <w:rFonts w:ascii="Arial" w:hAnsi="Arial" w:cs="Arial"/>
-        </w:rPr>
-        <w:t xml:space="preserve"> GRID-EYE Amg8833 - </w:t>
+        <w:t xml:space="preserve">SparkFun GRID-EYE Amg8833 - </w:t>
       </w:r>
       <w:hyperlink r:id="rId38" w:history="1">
         <w:r>
@@ -16371,7 +15808,7 @@
     </w:p>
     <w:p>
       <w:pPr>
-        <w:pStyle w:val="af3"/>
+        <w:pStyle w:val="ListParagraph"/>
         <w:numPr>
           <w:ilvl w:val="0"/>
           <w:numId w:val="20"/>
@@ -16403,7 +15840,7 @@
     </w:p>
     <w:p>
       <w:pPr>
-        <w:pStyle w:val="af3"/>
+        <w:pStyle w:val="ListParagraph"/>
         <w:numPr>
           <w:ilvl w:val="0"/>
           <w:numId w:val="20"/>
@@ -16457,7 +15894,7 @@
 </file>
 
 <file path=word/endnotes.xml><?xml version="1.0" encoding="utf-8"?>
-<w:endnotes xmlns:wpc="http://schemas.microsoft.com/office/word/2010/wordprocessingCanvas" xmlns:cx="http://schemas.microsoft.com/office/drawing/2014/chartex" xmlns:mc="http://schemas.openxmlformats.org/markup-compatibility/2006" xmlns:o="urn:schemas-microsoft-com:office:office" xmlns:r="http://schemas.openxmlformats.org/officeDocument/2006/relationships" xmlns:m="http://schemas.openxmlformats.org/officeDocument/2006/math" xmlns:v="urn:schemas-microsoft-com:vml" xmlns:wp14="http://schemas.microsoft.com/office/word/2010/wordprocessingDrawing" xmlns:wp="http://schemas.openxmlformats.org/drawingml/2006/wordprocessingDrawing" xmlns:w10="urn:schemas-microsoft-com:office:word" xmlns:w="http://schemas.openxmlformats.org/wordprocessingml/2006/main" xmlns:w14="http://schemas.microsoft.com/office/word/2010/wordml" xmlns:w15="http://schemas.microsoft.com/office/word/2012/wordml" xmlns:w16se="http://schemas.microsoft.com/office/word/2015/wordml/symex" xmlns:wpg="http://schemas.microsoft.com/office/word/2010/wordprocessingGroup" xmlns:wpi="http://schemas.microsoft.com/office/word/2010/wordprocessingInk" xmlns:wne="http://schemas.microsoft.com/office/word/2006/wordml" xmlns:wps="http://schemas.microsoft.com/office/word/2010/wordprocessingShape" mc:Ignorable="w14 w15 w16se wp14">
+<w:endnotes xmlns:wpc="http://schemas.microsoft.com/office/word/2010/wordprocessingCanvas" xmlns:cx="http://schemas.microsoft.com/office/drawing/2014/chartex" xmlns:cx1="http://schemas.microsoft.com/office/drawing/2015/9/8/chartex" xmlns:cx2="http://schemas.microsoft.com/office/drawing/2015/10/21/chartex" xmlns:cx3="http://schemas.microsoft.com/office/drawing/2016/5/9/chartex" xmlns:cx4="http://schemas.microsoft.com/office/drawing/2016/5/10/chartex" xmlns:cx5="http://schemas.microsoft.com/office/drawing/2016/5/11/chartex" xmlns:cx6="http://schemas.microsoft.com/office/drawing/2016/5/12/chartex" xmlns:cx7="http://schemas.microsoft.com/office/drawing/2016/5/13/chartex" xmlns:cx8="http://schemas.microsoft.com/office/drawing/2016/5/14/chartex" xmlns:mc="http://schemas.openxmlformats.org/markup-compatibility/2006" xmlns:aink="http://schemas.microsoft.com/office/drawing/2016/ink" xmlns:am3d="http://schemas.microsoft.com/office/drawing/2017/model3d" xmlns:o="urn:schemas-microsoft-com:office:office" xmlns:oel="http://schemas.microsoft.com/office/2019/extlst" xmlns:r="http://schemas.openxmlformats.org/officeDocument/2006/relationships" xmlns:m="http://schemas.openxmlformats.org/officeDocument/2006/math" xmlns:v="urn:schemas-microsoft-com:vml" xmlns:wp14="http://schemas.microsoft.com/office/word/2010/wordprocessingDrawing" xmlns:wp="http://schemas.openxmlformats.org/drawingml/2006/wordprocessingDrawing" xmlns:w10="urn:schemas-microsoft-com:office:word" xmlns:w="http://schemas.openxmlformats.org/wordprocessingml/2006/main" xmlns:w14="http://schemas.microsoft.com/office/word/2010/wordml" xmlns:w15="http://schemas.microsoft.com/office/word/2012/wordml" xmlns:w16cex="http://schemas.microsoft.com/office/word/2018/wordml/cex" xmlns:w16cid="http://schemas.microsoft.com/office/word/2016/wordml/cid" xmlns:w16="http://schemas.microsoft.com/office/word/2018/wordml" xmlns:w16sdtdh="http://schemas.microsoft.com/office/word/2020/wordml/sdtdatahash" xmlns:w16se="http://schemas.microsoft.com/office/word/2015/wordml/symex" xmlns:wpg="http://schemas.microsoft.com/office/word/2010/wordprocessingGroup" xmlns:wpi="http://schemas.microsoft.com/office/word/2010/wordprocessingInk" xmlns:wne="http://schemas.microsoft.com/office/word/2006/wordml" xmlns:wps="http://schemas.microsoft.com/office/word/2010/wordprocessingShape" mc:Ignorable="w14 w15 w16se w16cid w16 w16cex w16sdtdh wp14">
   <w:endnote w:type="separator" w:id="-1">
     <w:p>
       <w:r>
@@ -16476,10 +15913,10 @@
 </file>
 
 <file path=word/footer1.xml><?xml version="1.0" encoding="utf-8"?>
-<w:ftr xmlns:wpc="http://schemas.microsoft.com/office/word/2010/wordprocessingCanvas" xmlns:cx="http://schemas.microsoft.com/office/drawing/2014/chartex" xmlns:mc="http://schemas.openxmlformats.org/markup-compatibility/2006" xmlns:o="urn:schemas-microsoft-com:office:office" xmlns:r="http://schemas.openxmlformats.org/officeDocument/2006/relationships" xmlns:m="http://schemas.openxmlformats.org/officeDocument/2006/math" xmlns:v="urn:schemas-microsoft-com:vml" xmlns:wp14="http://schemas.microsoft.com/office/word/2010/wordprocessingDrawing" xmlns:wp="http://schemas.openxmlformats.org/drawingml/2006/wordprocessingDrawing" xmlns:w10="urn:schemas-microsoft-com:office:word" xmlns:w="http://schemas.openxmlformats.org/wordprocessingml/2006/main" xmlns:w14="http://schemas.microsoft.com/office/word/2010/wordml" xmlns:w15="http://schemas.microsoft.com/office/word/2012/wordml" xmlns:w16se="http://schemas.microsoft.com/office/word/2015/wordml/symex" xmlns:wpg="http://schemas.microsoft.com/office/word/2010/wordprocessingGroup" xmlns:wpi="http://schemas.microsoft.com/office/word/2010/wordprocessingInk" xmlns:wne="http://schemas.microsoft.com/office/word/2006/wordml" xmlns:wps="http://schemas.microsoft.com/office/word/2010/wordprocessingShape" mc:Ignorable="w14 w15 w16se wp14">
+<w:ftr xmlns:wpc="http://schemas.microsoft.com/office/word/2010/wordprocessingCanvas" xmlns:cx="http://schemas.microsoft.com/office/drawing/2014/chartex" xmlns:cx1="http://schemas.microsoft.com/office/drawing/2015/9/8/chartex" xmlns:cx2="http://schemas.microsoft.com/office/drawing/2015/10/21/chartex" xmlns:cx3="http://schemas.microsoft.com/office/drawing/2016/5/9/chartex" xmlns:cx4="http://schemas.microsoft.com/office/drawing/2016/5/10/chartex" xmlns:cx5="http://schemas.microsoft.com/office/drawing/2016/5/11/chartex" xmlns:cx6="http://schemas.microsoft.com/office/drawing/2016/5/12/chartex" xmlns:cx7="http://schemas.microsoft.com/office/drawing/2016/5/13/chartex" xmlns:cx8="http://schemas.microsoft.com/office/drawing/2016/5/14/chartex" xmlns:mc="http://schemas.openxmlformats.org/markup-compatibility/2006" xmlns:aink="http://schemas.microsoft.com/office/drawing/2016/ink" xmlns:am3d="http://schemas.microsoft.com/office/drawing/2017/model3d" xmlns:o="urn:schemas-microsoft-com:office:office" xmlns:oel="http://schemas.microsoft.com/office/2019/extlst" xmlns:r="http://schemas.openxmlformats.org/officeDocument/2006/relationships" xmlns:m="http://schemas.openxmlformats.org/officeDocument/2006/math" xmlns:v="urn:schemas-microsoft-com:vml" xmlns:wp14="http://schemas.microsoft.com/office/word/2010/wordprocessingDrawing" xmlns:wp="http://schemas.openxmlformats.org/drawingml/2006/wordprocessingDrawing" xmlns:w10="urn:schemas-microsoft-com:office:word" xmlns:w="http://schemas.openxmlformats.org/wordprocessingml/2006/main" xmlns:w14="http://schemas.microsoft.com/office/word/2010/wordml" xmlns:w15="http://schemas.microsoft.com/office/word/2012/wordml" xmlns:w16cex="http://schemas.microsoft.com/office/word/2018/wordml/cex" xmlns:w16cid="http://schemas.microsoft.com/office/word/2016/wordml/cid" xmlns:w16="http://schemas.microsoft.com/office/word/2018/wordml" xmlns:w16sdtdh="http://schemas.microsoft.com/office/word/2020/wordml/sdtdatahash" xmlns:w16se="http://schemas.microsoft.com/office/word/2015/wordml/symex" xmlns:wpg="http://schemas.microsoft.com/office/word/2010/wordprocessingGroup" xmlns:wpi="http://schemas.microsoft.com/office/word/2010/wordprocessingInk" xmlns:wne="http://schemas.microsoft.com/office/word/2006/wordml" xmlns:wps="http://schemas.microsoft.com/office/word/2010/wordprocessingShape" mc:Ignorable="w14 w15 w16se w16cid w16 w16cex w16sdtdh wp14">
   <w:p>
     <w:pPr>
-      <w:pStyle w:val="aa"/>
+      <w:pStyle w:val="Footer"/>
       <w:jc w:val="center"/>
     </w:pPr>
     <w:r>
@@ -16506,14 +15943,14 @@
   </w:p>
   <w:p>
     <w:pPr>
-      <w:pStyle w:val="aa"/>
+      <w:pStyle w:val="Footer"/>
     </w:pPr>
   </w:p>
 </w:ftr>
 </file>
 
 <file path=word/footnotes.xml><?xml version="1.0" encoding="utf-8"?>
-<w:footnotes xmlns:wpc="http://schemas.microsoft.com/office/word/2010/wordprocessingCanvas" xmlns:cx="http://schemas.microsoft.com/office/drawing/2014/chartex" xmlns:mc="http://schemas.openxmlformats.org/markup-compatibility/2006" xmlns:o="urn:schemas-microsoft-com:office:office" xmlns:r="http://schemas.openxmlformats.org/officeDocument/2006/relationships" xmlns:m="http://schemas.openxmlformats.org/officeDocument/2006/math" xmlns:v="urn:schemas-microsoft-com:vml" xmlns:wp14="http://schemas.microsoft.com/office/word/2010/wordprocessingDrawing" xmlns:wp="http://schemas.openxmlformats.org/drawingml/2006/wordprocessingDrawing" xmlns:w10="urn:schemas-microsoft-com:office:word" xmlns:w="http://schemas.openxmlformats.org/wordprocessingml/2006/main" xmlns:w14="http://schemas.microsoft.com/office/word/2010/wordml" xmlns:w15="http://schemas.microsoft.com/office/word/2012/wordml" xmlns:w16se="http://schemas.microsoft.com/office/word/2015/wordml/symex" xmlns:wpg="http://schemas.microsoft.com/office/word/2010/wordprocessingGroup" xmlns:wpi="http://schemas.microsoft.com/office/word/2010/wordprocessingInk" xmlns:wne="http://schemas.microsoft.com/office/word/2006/wordml" xmlns:wps="http://schemas.microsoft.com/office/word/2010/wordprocessingShape" mc:Ignorable="w14 w15 w16se wp14">
+<w:footnotes xmlns:wpc="http://schemas.microsoft.com/office/word/2010/wordprocessingCanvas" xmlns:cx="http://schemas.microsoft.com/office/drawing/2014/chartex" xmlns:cx1="http://schemas.microsoft.com/office/drawing/2015/9/8/chartex" xmlns:cx2="http://schemas.microsoft.com/office/drawing/2015/10/21/chartex" xmlns:cx3="http://schemas.microsoft.com/office/drawing/2016/5/9/chartex" xmlns:cx4="http://schemas.microsoft.com/office/drawing/2016/5/10/chartex" xmlns:cx5="http://schemas.microsoft.com/office/drawing/2016/5/11/chartex" xmlns:cx6="http://schemas.microsoft.com/office/drawing/2016/5/12/chartex" xmlns:cx7="http://schemas.microsoft.com/office/drawing/2016/5/13/chartex" xmlns:cx8="http://schemas.microsoft.com/office/drawing/2016/5/14/chartex" xmlns:mc="http://schemas.openxmlformats.org/markup-compatibility/2006" xmlns:aink="http://schemas.microsoft.com/office/drawing/2016/ink" xmlns:am3d="http://schemas.microsoft.com/office/drawing/2017/model3d" xmlns:o="urn:schemas-microsoft-com:office:office" xmlns:oel="http://schemas.microsoft.com/office/2019/extlst" xmlns:r="http://schemas.openxmlformats.org/officeDocument/2006/relationships" xmlns:m="http://schemas.openxmlformats.org/officeDocument/2006/math" xmlns:v="urn:schemas-microsoft-com:vml" xmlns:wp14="http://schemas.microsoft.com/office/word/2010/wordprocessingDrawing" xmlns:wp="http://schemas.openxmlformats.org/drawingml/2006/wordprocessingDrawing" xmlns:w10="urn:schemas-microsoft-com:office:word" xmlns:w="http://schemas.openxmlformats.org/wordprocessingml/2006/main" xmlns:w14="http://schemas.microsoft.com/office/word/2010/wordml" xmlns:w15="http://schemas.microsoft.com/office/word/2012/wordml" xmlns:w16cex="http://schemas.microsoft.com/office/word/2018/wordml/cex" xmlns:w16cid="http://schemas.microsoft.com/office/word/2016/wordml/cid" xmlns:w16="http://schemas.microsoft.com/office/word/2018/wordml" xmlns:w16sdtdh="http://schemas.microsoft.com/office/word/2020/wordml/sdtdatahash" xmlns:w16se="http://schemas.microsoft.com/office/word/2015/wordml/symex" xmlns:wpg="http://schemas.microsoft.com/office/word/2010/wordprocessingGroup" xmlns:wpi="http://schemas.microsoft.com/office/word/2010/wordprocessingInk" xmlns:wne="http://schemas.microsoft.com/office/word/2006/wordml" xmlns:wps="http://schemas.microsoft.com/office/word/2010/wordprocessingShape" mc:Ignorable="w14 w15 w16se w16cid w16 w16cex w16sdtdh wp14">
   <w:footnote w:type="separator" w:id="-1">
     <w:p>
       <w:r>
@@ -16532,7 +15969,7 @@
 </file>
 
 <file path=word/numbering.xml><?xml version="1.0" encoding="utf-8"?>
-<w:numbering xmlns:wpc="http://schemas.microsoft.com/office/word/2010/wordprocessingCanvas" xmlns:cx="http://schemas.microsoft.com/office/drawing/2014/chartex" xmlns:mc="http://schemas.openxmlformats.org/markup-compatibility/2006" xmlns:o="urn:schemas-microsoft-com:office:office" xmlns:r="http://schemas.openxmlformats.org/officeDocument/2006/relationships" xmlns:m="http://schemas.openxmlformats.org/officeDocument/2006/math" xmlns:v="urn:schemas-microsoft-com:vml" xmlns:wp14="http://schemas.microsoft.com/office/word/2010/wordprocessingDrawing" xmlns:wp="http://schemas.openxmlformats.org/drawingml/2006/wordprocessingDrawing" xmlns:w10="urn:schemas-microsoft-com:office:word" xmlns:w="http://schemas.openxmlformats.org/wordprocessingml/2006/main" xmlns:w14="http://schemas.microsoft.com/office/word/2010/wordml" xmlns:w15="http://schemas.microsoft.com/office/word/2012/wordml" xmlns:w16se="http://schemas.microsoft.com/office/word/2015/wordml/symex" xmlns:wpg="http://schemas.microsoft.com/office/word/2010/wordprocessingGroup" xmlns:wpi="http://schemas.microsoft.com/office/word/2010/wordprocessingInk" xmlns:wne="http://schemas.microsoft.com/office/word/2006/wordml" xmlns:wps="http://schemas.microsoft.com/office/word/2010/wordprocessingShape" mc:Ignorable="w14 w15 w16se wp14">
+<w:numbering xmlns:wpc="http://schemas.microsoft.com/office/word/2010/wordprocessingCanvas" xmlns:cx="http://schemas.microsoft.com/office/drawing/2014/chartex" xmlns:cx1="http://schemas.microsoft.com/office/drawing/2015/9/8/chartex" xmlns:cx2="http://schemas.microsoft.com/office/drawing/2015/10/21/chartex" xmlns:cx3="http://schemas.microsoft.com/office/drawing/2016/5/9/chartex" xmlns:cx4="http://schemas.microsoft.com/office/drawing/2016/5/10/chartex" xmlns:cx5="http://schemas.microsoft.com/office/drawing/2016/5/11/chartex" xmlns:cx6="http://schemas.microsoft.com/office/drawing/2016/5/12/chartex" xmlns:cx7="http://schemas.microsoft.com/office/drawing/2016/5/13/chartex" xmlns:cx8="http://schemas.microsoft.com/office/drawing/2016/5/14/chartex" xmlns:mc="http://schemas.openxmlformats.org/markup-compatibility/2006" xmlns:aink="http://schemas.microsoft.com/office/drawing/2016/ink" xmlns:am3d="http://schemas.microsoft.com/office/drawing/2017/model3d" xmlns:o="urn:schemas-microsoft-com:office:office" xmlns:oel="http://schemas.microsoft.com/office/2019/extlst" xmlns:r="http://schemas.openxmlformats.org/officeDocument/2006/relationships" xmlns:m="http://schemas.openxmlformats.org/officeDocument/2006/math" xmlns:v="urn:schemas-microsoft-com:vml" xmlns:wp14="http://schemas.microsoft.com/office/word/2010/wordprocessingDrawing" xmlns:wp="http://schemas.openxmlformats.org/drawingml/2006/wordprocessingDrawing" xmlns:w10="urn:schemas-microsoft-com:office:word" xmlns:w="http://schemas.openxmlformats.org/wordprocessingml/2006/main" xmlns:w14="http://schemas.microsoft.com/office/word/2010/wordml" xmlns:w15="http://schemas.microsoft.com/office/word/2012/wordml" xmlns:w16cex="http://schemas.microsoft.com/office/word/2018/wordml/cex" xmlns:w16cid="http://schemas.microsoft.com/office/word/2016/wordml/cid" xmlns:w16="http://schemas.microsoft.com/office/word/2018/wordml" xmlns:w16sdtdh="http://schemas.microsoft.com/office/word/2020/wordml/sdtdatahash" xmlns:w16se="http://schemas.microsoft.com/office/word/2015/wordml/symex" xmlns:wpg="http://schemas.microsoft.com/office/word/2010/wordprocessingGroup" xmlns:wpi="http://schemas.microsoft.com/office/word/2010/wordprocessingInk" xmlns:wne="http://schemas.microsoft.com/office/word/2006/wordml" xmlns:wps="http://schemas.microsoft.com/office/word/2010/wordprocessingShape" mc:Ignorable="w14 w15 w16se w16cid w16 w16cex w16sdtdh wp14">
   <w:abstractNum w:abstractNumId="0" w15:restartNumberingAfterBreak="0">
     <w:nsid w:val="0BFE3FBB"/>
     <w:multiLevelType w:val="hybridMultilevel"/>
@@ -18948,76 +18385,76 @@
       </w:pPr>
     </w:lvl>
   </w:abstractNum>
-  <w:num w:numId="1">
+  <w:num w:numId="1" w16cid:durableId="2029288259">
     <w:abstractNumId w:val="15"/>
   </w:num>
-  <w:num w:numId="2">
+  <w:num w:numId="2" w16cid:durableId="1402171364">
     <w:abstractNumId w:val="7"/>
   </w:num>
-  <w:num w:numId="3">
+  <w:num w:numId="3" w16cid:durableId="1783379892">
     <w:abstractNumId w:val="13"/>
   </w:num>
-  <w:num w:numId="4">
+  <w:num w:numId="4" w16cid:durableId="1335448774">
     <w:abstractNumId w:val="12"/>
   </w:num>
-  <w:num w:numId="5">
+  <w:num w:numId="5" w16cid:durableId="1206329260">
     <w:abstractNumId w:val="17"/>
   </w:num>
-  <w:num w:numId="6">
+  <w:num w:numId="6" w16cid:durableId="198669834">
     <w:abstractNumId w:val="3"/>
   </w:num>
-  <w:num w:numId="7">
+  <w:num w:numId="7" w16cid:durableId="399014444">
     <w:abstractNumId w:val="6"/>
   </w:num>
-  <w:num w:numId="8">
+  <w:num w:numId="8" w16cid:durableId="2141609860">
     <w:abstractNumId w:val="21"/>
   </w:num>
-  <w:num w:numId="9">
+  <w:num w:numId="9" w16cid:durableId="877278922">
     <w:abstractNumId w:val="0"/>
   </w:num>
-  <w:num w:numId="10">
+  <w:num w:numId="10" w16cid:durableId="1628467124">
     <w:abstractNumId w:val="16"/>
   </w:num>
-  <w:num w:numId="11">
+  <w:num w:numId="11" w16cid:durableId="1021322899">
     <w:abstractNumId w:val="20"/>
   </w:num>
-  <w:num w:numId="12">
+  <w:num w:numId="12" w16cid:durableId="1556968019">
     <w:abstractNumId w:val="17"/>
   </w:num>
-  <w:num w:numId="13">
+  <w:num w:numId="13" w16cid:durableId="1689913673">
     <w:abstractNumId w:val="10"/>
   </w:num>
-  <w:num w:numId="14">
+  <w:num w:numId="14" w16cid:durableId="604000526">
     <w:abstractNumId w:val="18"/>
   </w:num>
-  <w:num w:numId="15">
+  <w:num w:numId="15" w16cid:durableId="2130083770">
     <w:abstractNumId w:val="17"/>
   </w:num>
-  <w:num w:numId="16">
+  <w:num w:numId="16" w16cid:durableId="953562283">
     <w:abstractNumId w:val="2"/>
   </w:num>
-  <w:num w:numId="17">
+  <w:num w:numId="17" w16cid:durableId="1026371920">
     <w:abstractNumId w:val="11"/>
   </w:num>
-  <w:num w:numId="18">
+  <w:num w:numId="18" w16cid:durableId="2124030654">
     <w:abstractNumId w:val="14"/>
   </w:num>
-  <w:num w:numId="19">
+  <w:num w:numId="19" w16cid:durableId="1394618868">
     <w:abstractNumId w:val="9"/>
   </w:num>
-  <w:num w:numId="20">
+  <w:num w:numId="20" w16cid:durableId="179272771">
     <w:abstractNumId w:val="1"/>
   </w:num>
-  <w:num w:numId="21">
+  <w:num w:numId="21" w16cid:durableId="775634875">
     <w:abstractNumId w:val="5"/>
   </w:num>
-  <w:num w:numId="22">
+  <w:num w:numId="22" w16cid:durableId="828247892">
     <w:abstractNumId w:val="4"/>
   </w:num>
-  <w:num w:numId="23">
+  <w:num w:numId="23" w16cid:durableId="1765104494">
     <w:abstractNumId w:val="19"/>
   </w:num>
-  <w:num w:numId="24">
+  <w:num w:numId="24" w16cid:durableId="855114118">
     <w:abstractNumId w:val="8"/>
   </w:num>
   <w:numIdMacAtCleanup w:val="7"/>
@@ -19025,7 +18462,7 @@
 </file>
 
 <file path=word/styles.xml><?xml version="1.0" encoding="utf-8"?>
-<w:styles xmlns:mc="http://schemas.openxmlformats.org/markup-compatibility/2006" xmlns:r="http://schemas.openxmlformats.org/officeDocument/2006/relationships" xmlns:w="http://schemas.openxmlformats.org/wordprocessingml/2006/main" xmlns:w14="http://schemas.microsoft.com/office/word/2010/wordml" xmlns:w15="http://schemas.microsoft.com/office/word/2012/wordml" xmlns:w16se="http://schemas.microsoft.com/office/word/2015/wordml/symex" mc:Ignorable="w14 w15 w16se">
+<w:styles xmlns:mc="http://schemas.openxmlformats.org/markup-compatibility/2006" xmlns:r="http://schemas.openxmlformats.org/officeDocument/2006/relationships" xmlns:w="http://schemas.openxmlformats.org/wordprocessingml/2006/main" xmlns:w14="http://schemas.microsoft.com/office/word/2010/wordml" xmlns:w15="http://schemas.microsoft.com/office/word/2012/wordml" xmlns:w16cex="http://schemas.microsoft.com/office/word/2018/wordml/cex" xmlns:w16cid="http://schemas.microsoft.com/office/word/2016/wordml/cid" xmlns:w16="http://schemas.microsoft.com/office/word/2018/wordml" xmlns:w16sdtdh="http://schemas.microsoft.com/office/word/2020/wordml/sdtdatahash" xmlns:w16se="http://schemas.microsoft.com/office/word/2015/wordml/symex" mc:Ignorable="w14 w15 w16se w16cid w16 w16cex w16sdtdh">
   <w:docDefaults>
     <w:rPrDefault>
       <w:rPr>
@@ -19039,7 +18476,7 @@
       </w:pPr>
     </w:pPrDefault>
   </w:docDefaults>
-  <w:latentStyles w:defLockedState="0" w:defUIPriority="99" w:defSemiHidden="0" w:defUnhideWhenUsed="0" w:defQFormat="0" w:count="371">
+  <w:latentStyles w:defLockedState="0" w:defUIPriority="99" w:defSemiHidden="0" w:defUnhideWhenUsed="0" w:defQFormat="0" w:count="376">
     <w:lsdException w:name="Normal" w:uiPriority="0" w:qFormat="1"/>
     <w:lsdException w:name="heading 1" w:uiPriority="9" w:qFormat="1"/>
     <w:lsdException w:name="heading 2" w:uiPriority="9" w:qFormat="1"/>
@@ -19411,17 +18848,22 @@
     <w:lsdException w:name="List Table 5 Dark Accent 6" w:uiPriority="50"/>
     <w:lsdException w:name="List Table 6 Colorful Accent 6" w:uiPriority="51"/>
     <w:lsdException w:name="List Table 7 Colorful Accent 6" w:uiPriority="52"/>
+    <w:lsdException w:name="Mention" w:semiHidden="1" w:unhideWhenUsed="1"/>
+    <w:lsdException w:name="Smart Hyperlink" w:semiHidden="1" w:unhideWhenUsed="1"/>
+    <w:lsdException w:name="Hashtag" w:semiHidden="1" w:unhideWhenUsed="1"/>
+    <w:lsdException w:name="Unresolved Mention" w:semiHidden="1" w:unhideWhenUsed="1"/>
+    <w:lsdException w:name="Smart Link" w:semiHidden="1" w:unhideWhenUsed="1"/>
   </w:latentStyles>
-  <w:style w:type="paragraph" w:default="1" w:styleId="a">
+  <w:style w:type="paragraph" w:default="1" w:styleId="Normal">
     <w:name w:val="Normal"/>
     <w:qFormat/>
     <w:rsid w:val="00BC032E"/>
   </w:style>
-  <w:style w:type="paragraph" w:styleId="1">
+  <w:style w:type="paragraph" w:styleId="Heading1">
     <w:name w:val="heading 1"/>
-    <w:basedOn w:val="a"/>
-    <w:next w:val="a"/>
-    <w:link w:val="10"/>
+    <w:basedOn w:val="Normal"/>
+    <w:next w:val="Normal"/>
+    <w:link w:val="Heading1Char"/>
     <w:uiPriority w:val="9"/>
     <w:qFormat/>
     <w:rsid w:val="00BC032E"/>
@@ -19444,11 +18886,11 @@
       <w:szCs w:val="22"/>
     </w:rPr>
   </w:style>
-  <w:style w:type="paragraph" w:styleId="2">
+  <w:style w:type="paragraph" w:styleId="Heading2">
     <w:name w:val="heading 2"/>
-    <w:basedOn w:val="a"/>
-    <w:next w:val="a"/>
-    <w:link w:val="20"/>
+    <w:basedOn w:val="Normal"/>
+    <w:next w:val="Normal"/>
+    <w:link w:val="Heading2Char"/>
     <w:uiPriority w:val="9"/>
     <w:unhideWhenUsed/>
     <w:qFormat/>
@@ -19469,11 +18911,11 @@
       <w:spacing w:val="15"/>
     </w:rPr>
   </w:style>
-  <w:style w:type="paragraph" w:styleId="3">
+  <w:style w:type="paragraph" w:styleId="Heading3">
     <w:name w:val="heading 3"/>
-    <w:basedOn w:val="a"/>
-    <w:next w:val="a"/>
-    <w:link w:val="30"/>
+    <w:basedOn w:val="Normal"/>
+    <w:next w:val="Normal"/>
+    <w:link w:val="Heading3Char"/>
     <w:uiPriority w:val="9"/>
     <w:unhideWhenUsed/>
     <w:qFormat/>
@@ -19491,11 +18933,11 @@
       <w:spacing w:val="15"/>
     </w:rPr>
   </w:style>
-  <w:style w:type="paragraph" w:styleId="4">
+  <w:style w:type="paragraph" w:styleId="Heading4">
     <w:name w:val="heading 4"/>
-    <w:basedOn w:val="a"/>
-    <w:next w:val="a"/>
-    <w:link w:val="40"/>
+    <w:basedOn w:val="Normal"/>
+    <w:next w:val="Normal"/>
+    <w:link w:val="Heading4Char"/>
     <w:uiPriority w:val="9"/>
     <w:unhideWhenUsed/>
     <w:qFormat/>
@@ -19513,11 +18955,11 @@
       <w:spacing w:val="10"/>
     </w:rPr>
   </w:style>
-  <w:style w:type="paragraph" w:styleId="5">
+  <w:style w:type="paragraph" w:styleId="Heading5">
     <w:name w:val="heading 5"/>
-    <w:basedOn w:val="a"/>
-    <w:next w:val="a"/>
-    <w:link w:val="50"/>
+    <w:basedOn w:val="Normal"/>
+    <w:next w:val="Normal"/>
+    <w:link w:val="Heading5Char"/>
     <w:uiPriority w:val="9"/>
     <w:unhideWhenUsed/>
     <w:qFormat/>
@@ -19535,11 +18977,11 @@
       <w:spacing w:val="10"/>
     </w:rPr>
   </w:style>
-  <w:style w:type="paragraph" w:styleId="6">
+  <w:style w:type="paragraph" w:styleId="Heading6">
     <w:name w:val="heading 6"/>
-    <w:basedOn w:val="a"/>
-    <w:next w:val="a"/>
-    <w:link w:val="60"/>
+    <w:basedOn w:val="Normal"/>
+    <w:next w:val="Normal"/>
+    <w:link w:val="Heading6Char"/>
     <w:uiPriority w:val="9"/>
     <w:unhideWhenUsed/>
     <w:qFormat/>
@@ -19557,11 +18999,11 @@
       <w:spacing w:val="10"/>
     </w:rPr>
   </w:style>
-  <w:style w:type="paragraph" w:styleId="7">
+  <w:style w:type="paragraph" w:styleId="Heading7">
     <w:name w:val="heading 7"/>
-    <w:basedOn w:val="a"/>
-    <w:next w:val="a"/>
-    <w:link w:val="70"/>
+    <w:basedOn w:val="Normal"/>
+    <w:next w:val="Normal"/>
+    <w:link w:val="Heading7Char"/>
     <w:uiPriority w:val="9"/>
     <w:unhideWhenUsed/>
     <w:qFormat/>
@@ -19576,11 +19018,11 @@
       <w:spacing w:val="10"/>
     </w:rPr>
   </w:style>
-  <w:style w:type="paragraph" w:styleId="8">
+  <w:style w:type="paragraph" w:styleId="Heading8">
     <w:name w:val="heading 8"/>
-    <w:basedOn w:val="a"/>
-    <w:next w:val="a"/>
-    <w:link w:val="80"/>
+    <w:basedOn w:val="Normal"/>
+    <w:next w:val="Normal"/>
+    <w:link w:val="Heading8Char"/>
     <w:uiPriority w:val="9"/>
     <w:unhideWhenUsed/>
     <w:qFormat/>
@@ -19596,11 +19038,11 @@
       <w:szCs w:val="18"/>
     </w:rPr>
   </w:style>
-  <w:style w:type="paragraph" w:styleId="9">
+  <w:style w:type="paragraph" w:styleId="Heading9">
     <w:name w:val="heading 9"/>
-    <w:basedOn w:val="a"/>
-    <w:next w:val="a"/>
-    <w:link w:val="90"/>
+    <w:basedOn w:val="Normal"/>
+    <w:next w:val="Normal"/>
+    <w:link w:val="Heading9Char"/>
     <w:uiPriority w:val="9"/>
     <w:unhideWhenUsed/>
     <w:qFormat/>
@@ -19618,13 +19060,13 @@
       <w:szCs w:val="18"/>
     </w:rPr>
   </w:style>
-  <w:style w:type="character" w:default="1" w:styleId="a0">
+  <w:style w:type="character" w:default="1" w:styleId="DefaultParagraphFont">
     <w:name w:val="Default Paragraph Font"/>
     <w:uiPriority w:val="1"/>
     <w:semiHidden/>
     <w:unhideWhenUsed/>
   </w:style>
-  <w:style w:type="table" w:default="1" w:styleId="a1">
+  <w:style w:type="table" w:default="1" w:styleId="TableNormal">
     <w:name w:val="Normal Table"/>
     <w:uiPriority w:val="99"/>
     <w:semiHidden/>
@@ -19639,7 +19081,7 @@
       </w:tblCellMar>
     </w:tblPr>
   </w:style>
-  <w:style w:type="numbering" w:default="1" w:styleId="a2">
+  <w:style w:type="numbering" w:default="1" w:styleId="NoList">
     <w:name w:val="No List"/>
     <w:uiPriority w:val="99"/>
     <w:semiHidden/>
@@ -19647,7 +19089,7 @@
   </w:style>
   <w:style w:type="paragraph" w:customStyle="1" w:styleId="StyleHeading3">
     <w:name w:val="Style Heading 3 +"/>
-    <w:basedOn w:val="3"/>
+    <w:basedOn w:val="Heading3"/>
     <w:autoRedefine/>
     <w:rsid w:val="000D1B43"/>
     <w:pPr>
@@ -19658,7 +19100,7 @@
   </w:style>
   <w:style w:type="paragraph" w:customStyle="1" w:styleId="references">
     <w:name w:val="references"/>
-    <w:basedOn w:val="a"/>
+    <w:basedOn w:val="Normal"/>
     <w:autoRedefine/>
     <w:rsid w:val="000D1B43"/>
     <w:pPr>
@@ -19669,17 +19111,17 @@
   </w:style>
   <w:style w:type="paragraph" w:customStyle="1" w:styleId="StyleHeading31">
     <w:name w:val="Style Heading 3 +1"/>
-    <w:basedOn w:val="3"/>
+    <w:basedOn w:val="Heading3"/>
     <w:autoRedefine/>
     <w:rsid w:val="00956D94"/>
   </w:style>
-  <w:style w:type="paragraph" w:styleId="a3">
+  <w:style w:type="paragraph" w:styleId="FootnoteText">
     <w:name w:val="footnote text"/>
-    <w:basedOn w:val="a"/>
+    <w:basedOn w:val="Normal"/>
     <w:semiHidden/>
     <w:rsid w:val="005F14BB"/>
   </w:style>
-  <w:style w:type="character" w:styleId="a4">
+  <w:style w:type="character" w:styleId="FootnoteReference">
     <w:name w:val="footnote reference"/>
     <w:semiHidden/>
     <w:rsid w:val="005F14BB"/>
@@ -19687,9 +19129,9 @@
       <w:vertAlign w:val="superscript"/>
     </w:rPr>
   </w:style>
-  <w:style w:type="table" w:styleId="a5">
+  <w:style w:type="table" w:styleId="TableGrid">
     <w:name w:val="Table Grid"/>
-    <w:basedOn w:val="a1"/>
+    <w:basedOn w:val="TableNormal"/>
     <w:rsid w:val="00081C5E"/>
     <w:pPr>
       <w:bidi/>
@@ -19707,7 +19149,7 @@
   </w:style>
   <w:style w:type="paragraph" w:styleId="NormalWeb">
     <w:name w:val="Normal (Web)"/>
-    <w:basedOn w:val="a"/>
+    <w:basedOn w:val="Normal"/>
     <w:rsid w:val="00081C5E"/>
     <w:pPr>
       <w:spacing w:beforeAutospacing="1" w:after="100" w:afterAutospacing="1"/>
@@ -19716,10 +19158,10 @@
       <w:color w:val="333399"/>
     </w:rPr>
   </w:style>
-  <w:style w:type="paragraph" w:styleId="a6">
+  <w:style w:type="paragraph" w:styleId="TableofFigures">
     <w:name w:val="table of figures"/>
-    <w:basedOn w:val="a"/>
-    <w:next w:val="a"/>
+    <w:basedOn w:val="Normal"/>
+    <w:next w:val="Normal"/>
     <w:uiPriority w:val="99"/>
     <w:rsid w:val="00081C5E"/>
     <w:pPr>
@@ -19729,11 +19171,11 @@
       <w:lang w:eastAsia="he-IL"/>
     </w:rPr>
   </w:style>
-  <w:style w:type="paragraph" w:styleId="a7">
+  <w:style w:type="paragraph" w:styleId="Title">
     <w:name w:val="Title"/>
-    <w:basedOn w:val="a"/>
-    <w:next w:val="a"/>
-    <w:link w:val="a8"/>
+    <w:basedOn w:val="Normal"/>
+    <w:next w:val="Normal"/>
+    <w:link w:val="TitleChar"/>
     <w:uiPriority w:val="10"/>
     <w:qFormat/>
     <w:rsid w:val="00BC032E"/>
@@ -19749,9 +19191,9 @@
       <w:szCs w:val="52"/>
     </w:rPr>
   </w:style>
-  <w:style w:type="paragraph" w:styleId="a9">
+  <w:style w:type="paragraph" w:styleId="Header">
     <w:name w:val="header"/>
-    <w:basedOn w:val="a"/>
+    <w:basedOn w:val="Normal"/>
     <w:rsid w:val="00CF070F"/>
     <w:pPr>
       <w:tabs>
@@ -19760,10 +19202,10 @@
       </w:tabs>
     </w:pPr>
   </w:style>
-  <w:style w:type="paragraph" w:styleId="aa">
+  <w:style w:type="paragraph" w:styleId="Footer">
     <w:name w:val="footer"/>
-    <w:basedOn w:val="a"/>
-    <w:link w:val="ab"/>
+    <w:basedOn w:val="Normal"/>
+    <w:link w:val="FooterChar"/>
     <w:uiPriority w:val="99"/>
     <w:rsid w:val="00CF070F"/>
     <w:pPr>
@@ -19784,7 +19226,7 @@
   </w:style>
   <w:style w:type="paragraph" w:customStyle="1" w:styleId="title-2">
     <w:name w:val="title-2"/>
-    <w:basedOn w:val="a"/>
+    <w:basedOn w:val="Normal"/>
     <w:rsid w:val="00FE51E0"/>
     <w:pPr>
       <w:spacing w:before="40"/>
@@ -19799,10 +19241,10 @@
       <w:color w:val="000000"/>
     </w:rPr>
   </w:style>
-  <w:style w:type="paragraph" w:styleId="ac">
+  <w:style w:type="paragraph" w:styleId="BalloonText">
     <w:name w:val="Balloon Text"/>
-    <w:basedOn w:val="a"/>
-    <w:link w:val="ad"/>
+    <w:basedOn w:val="Normal"/>
+    <w:link w:val="BalloonTextChar"/>
     <w:uiPriority w:val="99"/>
     <w:semiHidden/>
     <w:unhideWhenUsed/>
@@ -19813,9 +19255,9 @@
       <w:szCs w:val="16"/>
     </w:rPr>
   </w:style>
-  <w:style w:type="character" w:customStyle="1" w:styleId="ad">
-    <w:name w:val="טקסט בלונים תו"/>
-    <w:link w:val="ac"/>
+  <w:style w:type="character" w:customStyle="1" w:styleId="BalloonTextChar">
+    <w:name w:val="Balloon Text Char"/>
+    <w:link w:val="BalloonText"/>
     <w:uiPriority w:val="99"/>
     <w:semiHidden/>
     <w:rsid w:val="00F260E8"/>
@@ -19826,10 +19268,10 @@
       <w:lang w:val="en-US" w:eastAsia="en-US"/>
     </w:rPr>
   </w:style>
-  <w:style w:type="paragraph" w:styleId="ae">
+  <w:style w:type="paragraph" w:styleId="TOCHeading">
     <w:name w:val="TOC Heading"/>
-    <w:basedOn w:val="1"/>
-    <w:next w:val="a"/>
+    <w:basedOn w:val="Heading1"/>
+    <w:next w:val="Normal"/>
     <w:uiPriority w:val="39"/>
     <w:unhideWhenUsed/>
     <w:qFormat/>
@@ -19840,8 +19282,8 @@
   </w:style>
   <w:style w:type="paragraph" w:styleId="TOC2">
     <w:name w:val="toc 2"/>
-    <w:basedOn w:val="a"/>
-    <w:next w:val="a"/>
+    <w:basedOn w:val="Normal"/>
+    <w:next w:val="Normal"/>
     <w:autoRedefine/>
     <w:uiPriority w:val="39"/>
     <w:unhideWhenUsed/>
@@ -19865,8 +19307,8 @@
   </w:style>
   <w:style w:type="paragraph" w:styleId="TOC1">
     <w:name w:val="toc 1"/>
-    <w:basedOn w:val="a"/>
-    <w:next w:val="a"/>
+    <w:basedOn w:val="Normal"/>
+    <w:next w:val="Normal"/>
     <w:autoRedefine/>
     <w:uiPriority w:val="39"/>
     <w:unhideWhenUsed/>
@@ -19889,8 +19331,8 @@
   </w:style>
   <w:style w:type="paragraph" w:styleId="TOC3">
     <w:name w:val="toc 3"/>
-    <w:basedOn w:val="a"/>
-    <w:next w:val="a"/>
+    <w:basedOn w:val="Normal"/>
+    <w:next w:val="Normal"/>
     <w:autoRedefine/>
     <w:uiPriority w:val="39"/>
     <w:unhideWhenUsed/>
@@ -19907,18 +19349,18 @@
       <w:lang w:bidi="ar-SA"/>
     </w:rPr>
   </w:style>
-  <w:style w:type="paragraph" w:styleId="af">
+  <w:style w:type="paragraph" w:styleId="EndnoteText">
     <w:name w:val="endnote text"/>
-    <w:basedOn w:val="a"/>
-    <w:link w:val="af0"/>
+    <w:basedOn w:val="Normal"/>
+    <w:link w:val="EndnoteTextChar"/>
     <w:uiPriority w:val="99"/>
     <w:semiHidden/>
     <w:unhideWhenUsed/>
     <w:rsid w:val="00FA6CEC"/>
   </w:style>
-  <w:style w:type="character" w:customStyle="1" w:styleId="af0">
-    <w:name w:val="טקסט הערת סיום תו"/>
-    <w:link w:val="af"/>
+  <w:style w:type="character" w:customStyle="1" w:styleId="EndnoteTextChar">
+    <w:name w:val="Endnote Text Char"/>
+    <w:link w:val="EndnoteText"/>
     <w:uiPriority w:val="99"/>
     <w:semiHidden/>
     <w:rsid w:val="00FA6CEC"/>
@@ -19926,7 +19368,7 @@
       <w:lang w:val="en-US" w:eastAsia="en-US"/>
     </w:rPr>
   </w:style>
-  <w:style w:type="character" w:styleId="af1">
+  <w:style w:type="character" w:styleId="EndnoteReference">
     <w:name w:val="endnote reference"/>
     <w:uiPriority w:val="99"/>
     <w:semiHidden/>
@@ -19938,8 +19380,8 @@
   </w:style>
   <w:style w:type="paragraph" w:customStyle="1" w:styleId="Appendix">
     <w:name w:val="Appendix"/>
-    <w:basedOn w:val="a"/>
-    <w:next w:val="a"/>
+    <w:basedOn w:val="Normal"/>
+    <w:next w:val="Normal"/>
     <w:rsid w:val="004431F7"/>
     <w:pPr>
       <w:pageBreakBefore/>
@@ -19955,8 +19397,8 @@
   </w:style>
   <w:style w:type="paragraph" w:customStyle="1" w:styleId="Appendix2">
     <w:name w:val="Appendix 2"/>
-    <w:basedOn w:val="a"/>
-    <w:next w:val="a"/>
+    <w:basedOn w:val="Normal"/>
+    <w:next w:val="Normal"/>
     <w:rsid w:val="002337CC"/>
     <w:pPr>
       <w:bidi/>
@@ -19967,10 +19409,10 @@
       <w:u w:val="single"/>
     </w:rPr>
   </w:style>
-  <w:style w:type="paragraph" w:styleId="af2">
+  <w:style w:type="paragraph" w:styleId="Caption">
     <w:name w:val="caption"/>
-    <w:basedOn w:val="a"/>
-    <w:next w:val="a"/>
+    <w:basedOn w:val="Normal"/>
+    <w:next w:val="Normal"/>
     <w:uiPriority w:val="35"/>
     <w:unhideWhenUsed/>
     <w:qFormat/>
@@ -19983,9 +19425,9 @@
       <w:szCs w:val="16"/>
     </w:rPr>
   </w:style>
-  <w:style w:type="character" w:customStyle="1" w:styleId="ab">
-    <w:name w:val="כותרת תחתונה תו"/>
-    <w:link w:val="aa"/>
+  <w:style w:type="character" w:customStyle="1" w:styleId="FooterChar">
+    <w:name w:val="Footer Char"/>
+    <w:link w:val="Footer"/>
     <w:uiPriority w:val="99"/>
     <w:rsid w:val="0022533C"/>
     <w:rPr>
@@ -19993,9 +19435,9 @@
       <w:szCs w:val="24"/>
     </w:rPr>
   </w:style>
-  <w:style w:type="paragraph" w:styleId="af3">
+  <w:style w:type="paragraph" w:styleId="ListParagraph">
     <w:name w:val="List Paragraph"/>
-    <w:basedOn w:val="a"/>
+    <w:basedOn w:val="Normal"/>
     <w:uiPriority w:val="34"/>
     <w:qFormat/>
     <w:rsid w:val="002D3AF7"/>
@@ -20004,9 +19446,9 @@
       <w:contextualSpacing/>
     </w:pPr>
   </w:style>
-  <w:style w:type="character" w:styleId="af4">
+  <w:style w:type="character" w:styleId="PlaceholderText">
     <w:name w:val="Placeholder Text"/>
-    <w:basedOn w:val="a0"/>
+    <w:basedOn w:val="DefaultParagraphFont"/>
     <w:uiPriority w:val="99"/>
     <w:semiHidden/>
     <w:rsid w:val="009C28EF"/>
@@ -20014,10 +19456,10 @@
       <w:color w:val="808080"/>
     </w:rPr>
   </w:style>
-  <w:style w:type="character" w:customStyle="1" w:styleId="10">
-    <w:name w:val="כותרת 1 תו"/>
-    <w:basedOn w:val="a0"/>
-    <w:link w:val="1"/>
+  <w:style w:type="character" w:customStyle="1" w:styleId="Heading1Char">
+    <w:name w:val="Heading 1 Char"/>
+    <w:basedOn w:val="DefaultParagraphFont"/>
+    <w:link w:val="Heading1"/>
     <w:uiPriority w:val="9"/>
     <w:rsid w:val="00BC032E"/>
     <w:rPr>
@@ -20029,10 +19471,10 @@
       <w:shd w:val="clear" w:color="auto" w:fill="4D1434" w:themeFill="accent1"/>
     </w:rPr>
   </w:style>
-  <w:style w:type="character" w:customStyle="1" w:styleId="20">
-    <w:name w:val="כותרת 2 תו"/>
-    <w:basedOn w:val="a0"/>
-    <w:link w:val="2"/>
+  <w:style w:type="character" w:customStyle="1" w:styleId="Heading2Char">
+    <w:name w:val="Heading 2 Char"/>
+    <w:basedOn w:val="DefaultParagraphFont"/>
+    <w:link w:val="Heading2"/>
     <w:uiPriority w:val="9"/>
     <w:rsid w:val="00BC032E"/>
     <w:rPr>
@@ -20041,10 +19483,10 @@
       <w:shd w:val="clear" w:color="auto" w:fill="EEBDD8" w:themeFill="accent1" w:themeFillTint="33"/>
     </w:rPr>
   </w:style>
-  <w:style w:type="character" w:customStyle="1" w:styleId="30">
-    <w:name w:val="כותרת 3 תו"/>
-    <w:basedOn w:val="a0"/>
-    <w:link w:val="3"/>
+  <w:style w:type="character" w:customStyle="1" w:styleId="Heading3Char">
+    <w:name w:val="Heading 3 Char"/>
+    <w:basedOn w:val="DefaultParagraphFont"/>
+    <w:link w:val="Heading3"/>
     <w:uiPriority w:val="9"/>
     <w:rsid w:val="00BC032E"/>
     <w:rPr>
@@ -20053,10 +19495,10 @@
       <w:spacing w:val="15"/>
     </w:rPr>
   </w:style>
-  <w:style w:type="character" w:customStyle="1" w:styleId="40">
-    <w:name w:val="כותרת 4 תו"/>
-    <w:basedOn w:val="a0"/>
-    <w:link w:val="4"/>
+  <w:style w:type="character" w:customStyle="1" w:styleId="Heading4Char">
+    <w:name w:val="Heading 4 Char"/>
+    <w:basedOn w:val="DefaultParagraphFont"/>
+    <w:link w:val="Heading4"/>
     <w:uiPriority w:val="9"/>
     <w:rsid w:val="00BC032E"/>
     <w:rPr>
@@ -20065,10 +19507,10 @@
       <w:spacing w:val="10"/>
     </w:rPr>
   </w:style>
-  <w:style w:type="character" w:customStyle="1" w:styleId="50">
-    <w:name w:val="כותרת 5 תו"/>
-    <w:basedOn w:val="a0"/>
-    <w:link w:val="5"/>
+  <w:style w:type="character" w:customStyle="1" w:styleId="Heading5Char">
+    <w:name w:val="Heading 5 Char"/>
+    <w:basedOn w:val="DefaultParagraphFont"/>
+    <w:link w:val="Heading5"/>
     <w:uiPriority w:val="9"/>
     <w:rsid w:val="00BC032E"/>
     <w:rPr>
@@ -20077,10 +19519,10 @@
       <w:spacing w:val="10"/>
     </w:rPr>
   </w:style>
-  <w:style w:type="character" w:customStyle="1" w:styleId="60">
-    <w:name w:val="כותרת 6 תו"/>
-    <w:basedOn w:val="a0"/>
-    <w:link w:val="6"/>
+  <w:style w:type="character" w:customStyle="1" w:styleId="Heading6Char">
+    <w:name w:val="Heading 6 Char"/>
+    <w:basedOn w:val="DefaultParagraphFont"/>
+    <w:link w:val="Heading6"/>
     <w:uiPriority w:val="9"/>
     <w:rsid w:val="00BC032E"/>
     <w:rPr>
@@ -20089,10 +19531,10 @@
       <w:spacing w:val="10"/>
     </w:rPr>
   </w:style>
-  <w:style w:type="character" w:customStyle="1" w:styleId="70">
-    <w:name w:val="כותרת 7 תו"/>
-    <w:basedOn w:val="a0"/>
-    <w:link w:val="7"/>
+  <w:style w:type="character" w:customStyle="1" w:styleId="Heading7Char">
+    <w:name w:val="Heading 7 Char"/>
+    <w:basedOn w:val="DefaultParagraphFont"/>
+    <w:link w:val="Heading7"/>
     <w:uiPriority w:val="9"/>
     <w:rsid w:val="00BC032E"/>
     <w:rPr>
@@ -20101,10 +19543,10 @@
       <w:spacing w:val="10"/>
     </w:rPr>
   </w:style>
-  <w:style w:type="character" w:customStyle="1" w:styleId="80">
-    <w:name w:val="כותרת 8 תו"/>
-    <w:basedOn w:val="a0"/>
-    <w:link w:val="8"/>
+  <w:style w:type="character" w:customStyle="1" w:styleId="Heading8Char">
+    <w:name w:val="Heading 8 Char"/>
+    <w:basedOn w:val="DefaultParagraphFont"/>
+    <w:link w:val="Heading8"/>
     <w:uiPriority w:val="9"/>
     <w:rsid w:val="00BC032E"/>
     <w:rPr>
@@ -20114,10 +19556,10 @@
       <w:szCs w:val="18"/>
     </w:rPr>
   </w:style>
-  <w:style w:type="character" w:customStyle="1" w:styleId="90">
-    <w:name w:val="כותרת 9 תו"/>
-    <w:basedOn w:val="a0"/>
-    <w:link w:val="9"/>
+  <w:style w:type="character" w:customStyle="1" w:styleId="Heading9Char">
+    <w:name w:val="Heading 9 Char"/>
+    <w:basedOn w:val="DefaultParagraphFont"/>
+    <w:link w:val="Heading9"/>
     <w:uiPriority w:val="9"/>
     <w:rsid w:val="00BC032E"/>
     <w:rPr>
@@ -20129,10 +19571,10 @@
       <w:szCs w:val="18"/>
     </w:rPr>
   </w:style>
-  <w:style w:type="character" w:customStyle="1" w:styleId="a8">
-    <w:name w:val="כותרת טקסט תו"/>
-    <w:basedOn w:val="a0"/>
-    <w:link w:val="a7"/>
+  <w:style w:type="character" w:customStyle="1" w:styleId="TitleChar">
+    <w:name w:val="Title Char"/>
+    <w:basedOn w:val="DefaultParagraphFont"/>
+    <w:link w:val="Title"/>
     <w:uiPriority w:val="10"/>
     <w:rsid w:val="00BC032E"/>
     <w:rPr>
@@ -20144,11 +19586,11 @@
       <w:szCs w:val="52"/>
     </w:rPr>
   </w:style>
-  <w:style w:type="paragraph" w:styleId="af5">
+  <w:style w:type="paragraph" w:styleId="Subtitle">
     <w:name w:val="Subtitle"/>
-    <w:basedOn w:val="a"/>
-    <w:next w:val="a"/>
-    <w:link w:val="af6"/>
+    <w:basedOn w:val="Normal"/>
+    <w:next w:val="Normal"/>
+    <w:link w:val="SubtitleChar"/>
     <w:uiPriority w:val="11"/>
     <w:qFormat/>
     <w:rsid w:val="00BC032E"/>
@@ -20163,10 +19605,10 @@
       <w:szCs w:val="21"/>
     </w:rPr>
   </w:style>
-  <w:style w:type="character" w:customStyle="1" w:styleId="af6">
-    <w:name w:val="כותרת משנה תו"/>
-    <w:basedOn w:val="a0"/>
-    <w:link w:val="af5"/>
+  <w:style w:type="character" w:customStyle="1" w:styleId="SubtitleChar">
+    <w:name w:val="Subtitle Char"/>
+    <w:basedOn w:val="DefaultParagraphFont"/>
+    <w:link w:val="Subtitle"/>
     <w:uiPriority w:val="11"/>
     <w:rsid w:val="00BC032E"/>
     <w:rPr>
@@ -20177,7 +19619,7 @@
       <w:szCs w:val="21"/>
     </w:rPr>
   </w:style>
-  <w:style w:type="character" w:styleId="af7">
+  <w:style w:type="character" w:styleId="Strong">
     <w:name w:val="Strong"/>
     <w:uiPriority w:val="22"/>
     <w:qFormat/>
@@ -20187,7 +19629,7 @@
       <w:bCs/>
     </w:rPr>
   </w:style>
-  <w:style w:type="character" w:styleId="af8">
+  <w:style w:type="character" w:styleId="Emphasis">
     <w:name w:val="Emphasis"/>
     <w:uiPriority w:val="20"/>
     <w:qFormat/>
@@ -20198,7 +19640,7 @@
       <w:spacing w:val="5"/>
     </w:rPr>
   </w:style>
-  <w:style w:type="paragraph" w:styleId="af9">
+  <w:style w:type="paragraph" w:styleId="NoSpacing">
     <w:name w:val="No Spacing"/>
     <w:uiPriority w:val="1"/>
     <w:qFormat/>
@@ -20207,11 +19649,11 @@
       <w:spacing w:after="0" w:line="240" w:lineRule="auto"/>
     </w:pPr>
   </w:style>
-  <w:style w:type="paragraph" w:styleId="afa">
+  <w:style w:type="paragraph" w:styleId="Quote">
     <w:name w:val="Quote"/>
-    <w:basedOn w:val="a"/>
-    <w:next w:val="a"/>
-    <w:link w:val="afb"/>
+    <w:basedOn w:val="Normal"/>
+    <w:next w:val="Normal"/>
+    <w:link w:val="QuoteChar"/>
     <w:uiPriority w:val="29"/>
     <w:qFormat/>
     <w:rsid w:val="00BC032E"/>
@@ -20222,10 +19664,10 @@
       <w:szCs w:val="24"/>
     </w:rPr>
   </w:style>
-  <w:style w:type="character" w:customStyle="1" w:styleId="afb">
-    <w:name w:val="ציטוט תו"/>
-    <w:basedOn w:val="a0"/>
-    <w:link w:val="afa"/>
+  <w:style w:type="character" w:customStyle="1" w:styleId="QuoteChar">
+    <w:name w:val="Quote Char"/>
+    <w:basedOn w:val="DefaultParagraphFont"/>
+    <w:link w:val="Quote"/>
     <w:uiPriority w:val="29"/>
     <w:rsid w:val="00BC032E"/>
     <w:rPr>
@@ -20235,11 +19677,11 @@
       <w:szCs w:val="24"/>
     </w:rPr>
   </w:style>
-  <w:style w:type="paragraph" w:styleId="afc">
+  <w:style w:type="paragraph" w:styleId="IntenseQuote">
     <w:name w:val="Intense Quote"/>
-    <w:basedOn w:val="a"/>
-    <w:next w:val="a"/>
-    <w:link w:val="afd"/>
+    <w:basedOn w:val="Normal"/>
+    <w:next w:val="Normal"/>
+    <w:link w:val="IntenseQuoteChar"/>
     <w:uiPriority w:val="30"/>
     <w:qFormat/>
     <w:rsid w:val="00BC032E"/>
@@ -20254,10 +19696,10 @@
       <w:szCs w:val="24"/>
     </w:rPr>
   </w:style>
-  <w:style w:type="character" w:customStyle="1" w:styleId="afd">
-    <w:name w:val="ציטוט חזק תו"/>
-    <w:basedOn w:val="a0"/>
-    <w:link w:val="afc"/>
+  <w:style w:type="character" w:customStyle="1" w:styleId="IntenseQuoteChar">
+    <w:name w:val="Intense Quote Char"/>
+    <w:basedOn w:val="DefaultParagraphFont"/>
+    <w:link w:val="IntenseQuote"/>
     <w:uiPriority w:val="30"/>
     <w:rsid w:val="00BC032E"/>
     <w:rPr>
@@ -20266,7 +19708,7 @@
       <w:szCs w:val="24"/>
     </w:rPr>
   </w:style>
-  <w:style w:type="character" w:styleId="afe">
+  <w:style w:type="character" w:styleId="SubtleEmphasis">
     <w:name w:val="Subtle Emphasis"/>
     <w:uiPriority w:val="19"/>
     <w:qFormat/>
@@ -20277,7 +19719,7 @@
       <w:color w:val="260A19" w:themeColor="accent1" w:themeShade="7F"/>
     </w:rPr>
   </w:style>
-  <w:style w:type="character" w:styleId="aff">
+  <w:style w:type="character" w:styleId="IntenseEmphasis">
     <w:name w:val="Intense Emphasis"/>
     <w:uiPriority w:val="21"/>
     <w:qFormat/>
@@ -20290,7 +19732,7 @@
       <w:spacing w:val="10"/>
     </w:rPr>
   </w:style>
-  <w:style w:type="character" w:styleId="aff0">
+  <w:style w:type="character" w:styleId="SubtleReference">
     <w:name w:val="Subtle Reference"/>
     <w:uiPriority w:val="31"/>
     <w:qFormat/>
@@ -20301,7 +19743,7 @@
       <w:color w:val="4D1434" w:themeColor="accent1"/>
     </w:rPr>
   </w:style>
-  <w:style w:type="character" w:styleId="aff1">
+  <w:style w:type="character" w:styleId="IntenseReference">
     <w:name w:val="Intense Reference"/>
     <w:uiPriority w:val="32"/>
     <w:qFormat/>
@@ -20315,7 +19757,7 @@
       <w:color w:val="4D1434" w:themeColor="accent1"/>
     </w:rPr>
   </w:style>
-  <w:style w:type="character" w:styleId="aff2">
+  <w:style w:type="character" w:styleId="BookTitle">
     <w:name w:val="Book Title"/>
     <w:uiPriority w:val="33"/>
     <w:qFormat/>

</xml_diff>